<commit_message>
Added comments, cleaned up code
</commit_message>
<xml_diff>
--- a/Lab 2/Report/Lab 2.docx
+++ b/Lab 2/Report/Lab 2.docx
@@ -1,17 +1,20 @@
 
 <file path=word/document.xml><?xml version="1.0" encoding="utf-8"?>
-<w:document xmlns:wpc="http://schemas.microsoft.com/office/word/2010/wordprocessingCanvas" xmlns:mo="http://schemas.microsoft.com/office/mac/office/2008/main" xmlns:mc="http://schemas.openxmlformats.org/markup-compatibility/2006" xmlns:mv="urn:schemas-microsoft-com:mac:vml" xmlns:o="urn:schemas-microsoft-com:office:office" xmlns:r="http://schemas.openxmlformats.org/officeDocument/2006/relationships" xmlns:m="http://schemas.openxmlformats.org/officeDocument/2006/math" xmlns:v="urn:schemas-microsoft-com:vml" xmlns:wp14="http://schemas.microsoft.com/office/word/2010/wordprocessingDrawing" xmlns:wp="http://schemas.openxmlformats.org/drawingml/2006/wordprocessingDrawing" xmlns:w10="urn:schemas-microsoft-com:office:word" xmlns:w="http://schemas.openxmlformats.org/wordprocessingml/2006/main" xmlns:w14="http://schemas.microsoft.com/office/word/2010/wordml" xmlns:w15="http://schemas.microsoft.com/office/word/2012/wordml" xmlns:wpg="http://schemas.microsoft.com/office/word/2010/wordprocessingGroup" xmlns:wpi="http://schemas.microsoft.com/office/word/2010/wordprocessingInk" xmlns:wne="http://schemas.microsoft.com/office/word/2006/wordml" xmlns:wps="http://schemas.microsoft.com/office/word/2010/wordprocessingShape" mc:Ignorable="w14 w15 wp14">
+<w:document xmlns:wpc="http://schemas.microsoft.com/office/word/2010/wordprocessingCanvas" xmlns:cx="http://schemas.microsoft.com/office/drawing/2014/chartex" xmlns:cx1="http://schemas.microsoft.com/office/drawing/2015/9/8/chartex" xmlns:cx2="http://schemas.microsoft.com/office/drawing/2015/10/21/chartex" xmlns:cx3="http://schemas.microsoft.com/office/drawing/2016/5/9/chartex" xmlns:cx4="http://schemas.microsoft.com/office/drawing/2016/5/10/chartex" xmlns:cx5="http://schemas.microsoft.com/office/drawing/2016/5/11/chartex" xmlns:mc="http://schemas.openxmlformats.org/markup-compatibility/2006" xmlns:o="urn:schemas-microsoft-com:office:office" xmlns:r="http://schemas.openxmlformats.org/officeDocument/2006/relationships" xmlns:m="http://schemas.openxmlformats.org/officeDocument/2006/math" xmlns:v="urn:schemas-microsoft-com:vml" xmlns:wp14="http://schemas.microsoft.com/office/word/2010/wordprocessingDrawing" xmlns:wp="http://schemas.openxmlformats.org/drawingml/2006/wordprocessingDrawing" xmlns:w10="urn:schemas-microsoft-com:office:word" xmlns:w="http://schemas.openxmlformats.org/wordprocessingml/2006/main" xmlns:w14="http://schemas.microsoft.com/office/word/2010/wordml" xmlns:w15="http://schemas.microsoft.com/office/word/2012/wordml" xmlns:w16se="http://schemas.microsoft.com/office/word/2015/wordml/symex" xmlns:wpg="http://schemas.microsoft.com/office/word/2010/wordprocessingGroup" xmlns:wpi="http://schemas.microsoft.com/office/word/2010/wordprocessingInk" xmlns:wne="http://schemas.microsoft.com/office/word/2006/wordml" xmlns:wps="http://schemas.microsoft.com/office/word/2010/wordprocessingShape" mc:Ignorable="w14 w15 w16se wp14">
   <w:body>
     <w:p>
       <w:pPr>
+        <w:jc w:val="center"/>
         <w:rPr>
           <w:rFonts w:eastAsia="Georgia"/>
+          <w:b/>
           <w:color w:val="000000"/>
         </w:rPr>
       </w:pPr>
       <w:r>
         <w:rPr>
           <w:rFonts w:eastAsia="Times New Roman,Georgia"/>
+          <w:b/>
         </w:rPr>
         <w:t>Report of the g30_keyboard_encoder Circuit</w:t>
       </w:r>
@@ -25,12 +28,14 @@
         </w:numPr>
         <w:rPr>
           <w:rFonts w:eastAsia="Times New Roman,Georgia"/>
+          <w:b/>
           <w:color w:val="000000"/>
         </w:rPr>
       </w:pPr>
       <w:r>
         <w:rPr>
           <w:rFonts w:eastAsia="Times New Roman,Georgia"/>
+          <w:b/>
         </w:rPr>
         <w:t>Circuit Description</w:t>
       </w:r>
@@ -56,15 +61,7 @@
         </w:numPr>
       </w:pPr>
       <w:r>
-        <w:t xml:space="preserve">Provide a </w:t>
-      </w:r>
-      <w:proofErr w:type="spellStart"/>
-      <w:r>
-        <w:t>pinout</w:t>
-      </w:r>
-      <w:proofErr w:type="spellEnd"/>
-      <w:r>
-        <w:t xml:space="preserve"> or symbol diagram.</w:t>
+        <w:t>Provide a pinout or symbol diagram.</w:t>
       </w:r>
     </w:p>
     <w:p>
@@ -85,598 +82,29 @@
           <w:lang w:val="fr-CA"/>
         </w:rPr>
       </w:pPr>
-      <w:proofErr w:type="spellStart"/>
-      <w:r>
-        <w:t>Lorem</w:t>
-      </w:r>
-      <w:proofErr w:type="spellEnd"/>
-      <w:r>
-        <w:t xml:space="preserve"> </w:t>
-      </w:r>
-      <w:proofErr w:type="spellStart"/>
-      <w:r>
-        <w:t>ipsum</w:t>
-      </w:r>
-      <w:proofErr w:type="spellEnd"/>
-      <w:r>
-        <w:t xml:space="preserve"> dolor sit </w:t>
-      </w:r>
-      <w:proofErr w:type="spellStart"/>
-      <w:r>
-        <w:t>amet</w:t>
-      </w:r>
-      <w:proofErr w:type="spellEnd"/>
-      <w:r>
-        <w:t xml:space="preserve">, </w:t>
-      </w:r>
-      <w:proofErr w:type="spellStart"/>
-      <w:r>
-        <w:t>consectetur</w:t>
-      </w:r>
-      <w:proofErr w:type="spellEnd"/>
-      <w:r>
-        <w:t xml:space="preserve"> </w:t>
-      </w:r>
-      <w:proofErr w:type="spellStart"/>
-      <w:r>
-        <w:t>adipisicing</w:t>
-      </w:r>
-      <w:proofErr w:type="spellEnd"/>
-      <w:r>
-        <w:t xml:space="preserve"> </w:t>
-      </w:r>
-      <w:proofErr w:type="spellStart"/>
-      <w:r>
-        <w:t>elit</w:t>
-      </w:r>
-      <w:proofErr w:type="spellEnd"/>
-      <w:r>
-        <w:t xml:space="preserve">, </w:t>
-      </w:r>
-      <w:proofErr w:type="spellStart"/>
-      <w:r>
-        <w:t>sed</w:t>
-      </w:r>
-      <w:proofErr w:type="spellEnd"/>
-      <w:r>
-        <w:t xml:space="preserve"> do </w:t>
-      </w:r>
-      <w:proofErr w:type="spellStart"/>
-      <w:r>
-        <w:t>eiusmod</w:t>
-      </w:r>
-      <w:proofErr w:type="spellEnd"/>
-      <w:r>
-        <w:t xml:space="preserve"> </w:t>
-      </w:r>
-      <w:proofErr w:type="spellStart"/>
-      <w:r>
-        <w:t>tempor</w:t>
-      </w:r>
-      <w:proofErr w:type="spellEnd"/>
-      <w:r>
-        <w:t xml:space="preserve"> </w:t>
-      </w:r>
-      <w:proofErr w:type="spellStart"/>
-      <w:r>
-        <w:t>incididunt</w:t>
-      </w:r>
-      <w:proofErr w:type="spellEnd"/>
-      <w:r>
-        <w:t xml:space="preserve"> </w:t>
-      </w:r>
-      <w:proofErr w:type="spellStart"/>
-      <w:r>
-        <w:t>ut</w:t>
-      </w:r>
-      <w:proofErr w:type="spellEnd"/>
-      <w:r>
-        <w:t xml:space="preserve"> </w:t>
-      </w:r>
-      <w:proofErr w:type="spellStart"/>
-      <w:r>
-        <w:t>labore</w:t>
-      </w:r>
-      <w:proofErr w:type="spellEnd"/>
-      <w:r>
-        <w:t xml:space="preserve"> et </w:t>
-      </w:r>
-      <w:proofErr w:type="spellStart"/>
-      <w:r>
-        <w:t>dolore</w:t>
-      </w:r>
-      <w:proofErr w:type="spellEnd"/>
-      <w:r>
-        <w:t xml:space="preserve"> magna </w:t>
-      </w:r>
-      <w:proofErr w:type="spellStart"/>
-      <w:r>
-        <w:t>aliqua</w:t>
-      </w:r>
-      <w:proofErr w:type="spellEnd"/>
-      <w:r>
-        <w:t xml:space="preserve">. </w:t>
+      <w:r>
+        <w:t xml:space="preserve">Lorem ipsum dolor sit amet, consectetur adipisicing elit, sed do eiusmod tempor incididunt ut labore et dolore magna aliqua. </w:t>
       </w:r>
       <w:r>
         <w:rPr>
           <w:lang w:val="fr-CA"/>
         </w:rPr>
-        <w:t xml:space="preserve">Ut </w:t>
-      </w:r>
-      <w:proofErr w:type="spellStart"/>
-      <w:r>
+        <w:t>Ut enim ad minim veniam, quis nostrud exercitation ullamco laboris nisi ut aliquip ex ea commodo consequat.</w:t>
+      </w:r>
+      <w:bookmarkStart w:id="0" w:name="_GoBack"/>
+      <w:bookmarkEnd w:id="0"/>
+    </w:p>
+    <w:p>
+      <w:pPr>
         <w:rPr>
           <w:lang w:val="fr-CA"/>
         </w:rPr>
-        <w:t>enim</w:t>
-      </w:r>
-      <w:proofErr w:type="spellEnd"/>
+      </w:pPr>
       <w:r>
         <w:rPr>
           <w:lang w:val="fr-CA"/>
         </w:rPr>
-        <w:t xml:space="preserve"> ad </w:t>
-      </w:r>
-      <w:proofErr w:type="spellStart"/>
-      <w:r>
-        <w:rPr>
-          <w:lang w:val="fr-CA"/>
-        </w:rPr>
-        <w:t>minim</w:t>
-      </w:r>
-      <w:proofErr w:type="spellEnd"/>
-      <w:r>
-        <w:rPr>
-          <w:lang w:val="fr-CA"/>
-        </w:rPr>
-        <w:t xml:space="preserve"> </w:t>
-      </w:r>
-      <w:proofErr w:type="spellStart"/>
-      <w:r>
-        <w:rPr>
-          <w:lang w:val="fr-CA"/>
-        </w:rPr>
-        <w:t>veniam</w:t>
-      </w:r>
-      <w:proofErr w:type="spellEnd"/>
-      <w:r>
-        <w:rPr>
-          <w:lang w:val="fr-CA"/>
-        </w:rPr>
-        <w:t xml:space="preserve">, </w:t>
-      </w:r>
-      <w:proofErr w:type="spellStart"/>
-      <w:r>
-        <w:rPr>
-          <w:lang w:val="fr-CA"/>
-        </w:rPr>
-        <w:t>quis</w:t>
-      </w:r>
-      <w:proofErr w:type="spellEnd"/>
-      <w:r>
-        <w:rPr>
-          <w:lang w:val="fr-CA"/>
-        </w:rPr>
-        <w:t xml:space="preserve"> </w:t>
-      </w:r>
-      <w:proofErr w:type="spellStart"/>
-      <w:r>
-        <w:rPr>
-          <w:lang w:val="fr-CA"/>
-        </w:rPr>
-        <w:t>nostrud</w:t>
-      </w:r>
-      <w:proofErr w:type="spellEnd"/>
-      <w:r>
-        <w:rPr>
-          <w:lang w:val="fr-CA"/>
-        </w:rPr>
-        <w:t xml:space="preserve"> </w:t>
-      </w:r>
-      <w:proofErr w:type="spellStart"/>
-      <w:r>
-        <w:rPr>
-          <w:lang w:val="fr-CA"/>
-        </w:rPr>
-        <w:t>exercitation</w:t>
-      </w:r>
-      <w:proofErr w:type="spellEnd"/>
-      <w:r>
-        <w:rPr>
-          <w:lang w:val="fr-CA"/>
-        </w:rPr>
-        <w:t xml:space="preserve"> </w:t>
-      </w:r>
-      <w:proofErr w:type="spellStart"/>
-      <w:r>
-        <w:rPr>
-          <w:lang w:val="fr-CA"/>
-        </w:rPr>
-        <w:t>ullamco</w:t>
-      </w:r>
-      <w:proofErr w:type="spellEnd"/>
-      <w:r>
-        <w:rPr>
-          <w:lang w:val="fr-CA"/>
-        </w:rPr>
-        <w:t xml:space="preserve"> </w:t>
-      </w:r>
-      <w:proofErr w:type="spellStart"/>
-      <w:r>
-        <w:rPr>
-          <w:lang w:val="fr-CA"/>
-        </w:rPr>
-        <w:t>laboris</w:t>
-      </w:r>
-      <w:proofErr w:type="spellEnd"/>
-      <w:r>
-        <w:rPr>
-          <w:lang w:val="fr-CA"/>
-        </w:rPr>
-        <w:t xml:space="preserve"> </w:t>
-      </w:r>
-      <w:proofErr w:type="spellStart"/>
-      <w:r>
-        <w:rPr>
-          <w:lang w:val="fr-CA"/>
-        </w:rPr>
-        <w:t>nisi</w:t>
-      </w:r>
-      <w:proofErr w:type="spellEnd"/>
-      <w:r>
-        <w:rPr>
-          <w:lang w:val="fr-CA"/>
-        </w:rPr>
-        <w:t xml:space="preserve"> ut </w:t>
-      </w:r>
-      <w:proofErr w:type="spellStart"/>
-      <w:r>
-        <w:rPr>
-          <w:lang w:val="fr-CA"/>
-        </w:rPr>
-        <w:t>aliquip</w:t>
-      </w:r>
-      <w:proofErr w:type="spellEnd"/>
-      <w:r>
-        <w:rPr>
-          <w:lang w:val="fr-CA"/>
-        </w:rPr>
-        <w:t xml:space="preserve"> ex </w:t>
-      </w:r>
-      <w:proofErr w:type="spellStart"/>
-      <w:r>
-        <w:rPr>
-          <w:lang w:val="fr-CA"/>
-        </w:rPr>
-        <w:t>ea</w:t>
-      </w:r>
-      <w:proofErr w:type="spellEnd"/>
-      <w:r>
-        <w:rPr>
-          <w:lang w:val="fr-CA"/>
-        </w:rPr>
-        <w:t xml:space="preserve"> </w:t>
-      </w:r>
-      <w:proofErr w:type="spellStart"/>
-      <w:r>
-        <w:rPr>
-          <w:lang w:val="fr-CA"/>
-        </w:rPr>
-        <w:t>commodo</w:t>
-      </w:r>
-      <w:proofErr w:type="spellEnd"/>
-      <w:r>
-        <w:rPr>
-          <w:lang w:val="fr-CA"/>
-        </w:rPr>
-        <w:t xml:space="preserve"> </w:t>
-      </w:r>
-      <w:proofErr w:type="spellStart"/>
-      <w:r>
-        <w:rPr>
-          <w:lang w:val="fr-CA"/>
-        </w:rPr>
-        <w:t>consequat</w:t>
-      </w:r>
-      <w:proofErr w:type="spellEnd"/>
-      <w:r>
-        <w:rPr>
-          <w:lang w:val="fr-CA"/>
-        </w:rPr>
-        <w:t>.</w:t>
-      </w:r>
-    </w:p>
-    <w:p>
-      <w:pPr>
-        <w:rPr>
-          <w:lang w:val="fr-CA"/>
-        </w:rPr>
-      </w:pPr>
-      <w:r>
-        <w:rPr>
-          <w:lang w:val="fr-CA"/>
-        </w:rPr>
-        <w:t xml:space="preserve">Duis </w:t>
-      </w:r>
-      <w:proofErr w:type="spellStart"/>
-      <w:r>
-        <w:rPr>
-          <w:lang w:val="fr-CA"/>
-        </w:rPr>
-        <w:t>aute</w:t>
-      </w:r>
-      <w:proofErr w:type="spellEnd"/>
-      <w:r>
-        <w:rPr>
-          <w:lang w:val="fr-CA"/>
-        </w:rPr>
-        <w:t xml:space="preserve"> </w:t>
-      </w:r>
-      <w:proofErr w:type="spellStart"/>
-      <w:r>
-        <w:rPr>
-          <w:lang w:val="fr-CA"/>
-        </w:rPr>
-        <w:t>irure</w:t>
-      </w:r>
-      <w:proofErr w:type="spellEnd"/>
-      <w:r>
-        <w:rPr>
-          <w:lang w:val="fr-CA"/>
-        </w:rPr>
-        <w:t xml:space="preserve"> </w:t>
-      </w:r>
-      <w:proofErr w:type="spellStart"/>
-      <w:r>
-        <w:rPr>
-          <w:lang w:val="fr-CA"/>
-        </w:rPr>
-        <w:t>dolor</w:t>
-      </w:r>
-      <w:proofErr w:type="spellEnd"/>
-      <w:r>
-        <w:rPr>
-          <w:lang w:val="fr-CA"/>
-        </w:rPr>
-        <w:t xml:space="preserve"> in </w:t>
-      </w:r>
-      <w:proofErr w:type="spellStart"/>
-      <w:r>
-        <w:rPr>
-          <w:lang w:val="fr-CA"/>
-        </w:rPr>
-        <w:t>reprehenderit</w:t>
-      </w:r>
-      <w:proofErr w:type="spellEnd"/>
-      <w:r>
-        <w:rPr>
-          <w:lang w:val="fr-CA"/>
-        </w:rPr>
-        <w:t xml:space="preserve"> in </w:t>
-      </w:r>
-      <w:proofErr w:type="spellStart"/>
-      <w:r>
-        <w:rPr>
-          <w:lang w:val="fr-CA"/>
-        </w:rPr>
-        <w:t>voluptate</w:t>
-      </w:r>
-      <w:proofErr w:type="spellEnd"/>
-      <w:r>
-        <w:rPr>
-          <w:lang w:val="fr-CA"/>
-        </w:rPr>
-        <w:t xml:space="preserve"> </w:t>
-      </w:r>
-      <w:proofErr w:type="spellStart"/>
-      <w:r>
-        <w:rPr>
-          <w:lang w:val="fr-CA"/>
-        </w:rPr>
-        <w:t>velit</w:t>
-      </w:r>
-      <w:proofErr w:type="spellEnd"/>
-      <w:r>
-        <w:rPr>
-          <w:lang w:val="fr-CA"/>
-        </w:rPr>
-        <w:t xml:space="preserve"> esse </w:t>
-      </w:r>
-      <w:proofErr w:type="spellStart"/>
-      <w:r>
-        <w:rPr>
-          <w:lang w:val="fr-CA"/>
-        </w:rPr>
-        <w:t>cillum</w:t>
-      </w:r>
-      <w:proofErr w:type="spellEnd"/>
-      <w:r>
-        <w:rPr>
-          <w:lang w:val="fr-CA"/>
-        </w:rPr>
-        <w:t xml:space="preserve"> </w:t>
-      </w:r>
-      <w:proofErr w:type="spellStart"/>
-      <w:r>
-        <w:rPr>
-          <w:lang w:val="fr-CA"/>
-        </w:rPr>
-        <w:t>dolore</w:t>
-      </w:r>
-      <w:proofErr w:type="spellEnd"/>
-      <w:r>
-        <w:rPr>
-          <w:lang w:val="fr-CA"/>
-        </w:rPr>
-        <w:t xml:space="preserve"> eu </w:t>
-      </w:r>
-      <w:proofErr w:type="spellStart"/>
-      <w:r>
-        <w:rPr>
-          <w:lang w:val="fr-CA"/>
-        </w:rPr>
-        <w:t>fugiat</w:t>
-      </w:r>
-      <w:proofErr w:type="spellEnd"/>
-      <w:r>
-        <w:rPr>
-          <w:lang w:val="fr-CA"/>
-        </w:rPr>
-        <w:t xml:space="preserve"> </w:t>
-      </w:r>
-      <w:proofErr w:type="spellStart"/>
-      <w:r>
-        <w:rPr>
-          <w:lang w:val="fr-CA"/>
-        </w:rPr>
-        <w:t>nulla</w:t>
-      </w:r>
-      <w:proofErr w:type="spellEnd"/>
-      <w:r>
-        <w:rPr>
-          <w:lang w:val="fr-CA"/>
-        </w:rPr>
-        <w:t xml:space="preserve"> </w:t>
-      </w:r>
-      <w:proofErr w:type="spellStart"/>
-      <w:r>
-        <w:rPr>
-          <w:lang w:val="fr-CA"/>
-        </w:rPr>
-        <w:t>pariatur</w:t>
-      </w:r>
-      <w:proofErr w:type="spellEnd"/>
-      <w:r>
-        <w:rPr>
-          <w:lang w:val="fr-CA"/>
-        </w:rPr>
-        <w:t xml:space="preserve">. </w:t>
-      </w:r>
-      <w:proofErr w:type="spellStart"/>
-      <w:r>
-        <w:rPr>
-          <w:lang w:val="fr-CA"/>
-        </w:rPr>
-        <w:t>Excepteur</w:t>
-      </w:r>
-      <w:proofErr w:type="spellEnd"/>
-      <w:r>
-        <w:rPr>
-          <w:lang w:val="fr-CA"/>
-        </w:rPr>
-        <w:t xml:space="preserve"> </w:t>
-      </w:r>
-      <w:proofErr w:type="spellStart"/>
-      <w:r>
-        <w:rPr>
-          <w:lang w:val="fr-CA"/>
-        </w:rPr>
-        <w:t>sint</w:t>
-      </w:r>
-      <w:proofErr w:type="spellEnd"/>
-      <w:r>
-        <w:rPr>
-          <w:lang w:val="fr-CA"/>
-        </w:rPr>
-        <w:t xml:space="preserve"> </w:t>
-      </w:r>
-      <w:proofErr w:type="spellStart"/>
-      <w:r>
-        <w:rPr>
-          <w:lang w:val="fr-CA"/>
-        </w:rPr>
-        <w:t>occaecat</w:t>
-      </w:r>
-      <w:proofErr w:type="spellEnd"/>
-      <w:r>
-        <w:rPr>
-          <w:lang w:val="fr-CA"/>
-        </w:rPr>
-        <w:t xml:space="preserve"> </w:t>
-      </w:r>
-      <w:proofErr w:type="spellStart"/>
-      <w:r>
-        <w:rPr>
-          <w:lang w:val="fr-CA"/>
-        </w:rPr>
-        <w:t>cupidatat</w:t>
-      </w:r>
-      <w:proofErr w:type="spellEnd"/>
-      <w:r>
-        <w:rPr>
-          <w:lang w:val="fr-CA"/>
-        </w:rPr>
-        <w:t xml:space="preserve"> non </w:t>
-      </w:r>
-      <w:proofErr w:type="spellStart"/>
-      <w:r>
-        <w:rPr>
-          <w:lang w:val="fr-CA"/>
-        </w:rPr>
-        <w:t>proident</w:t>
-      </w:r>
-      <w:proofErr w:type="spellEnd"/>
-      <w:r>
-        <w:rPr>
-          <w:lang w:val="fr-CA"/>
-        </w:rPr>
-        <w:t xml:space="preserve">, </w:t>
-      </w:r>
-      <w:proofErr w:type="spellStart"/>
-      <w:r>
-        <w:rPr>
-          <w:lang w:val="fr-CA"/>
-        </w:rPr>
-        <w:t>sunt</w:t>
-      </w:r>
-      <w:proofErr w:type="spellEnd"/>
-      <w:r>
-        <w:rPr>
-          <w:lang w:val="fr-CA"/>
-        </w:rPr>
-        <w:t xml:space="preserve"> in culpa qui officia </w:t>
-      </w:r>
-      <w:proofErr w:type="spellStart"/>
-      <w:r>
-        <w:rPr>
-          <w:lang w:val="fr-CA"/>
-        </w:rPr>
-        <w:t>deserunt</w:t>
-      </w:r>
-      <w:proofErr w:type="spellEnd"/>
-      <w:r>
-        <w:rPr>
-          <w:lang w:val="fr-CA"/>
-        </w:rPr>
-        <w:t xml:space="preserve"> mollit </w:t>
-      </w:r>
-      <w:proofErr w:type="spellStart"/>
-      <w:r>
-        <w:rPr>
-          <w:lang w:val="fr-CA"/>
-        </w:rPr>
-        <w:t>anim</w:t>
-      </w:r>
-      <w:proofErr w:type="spellEnd"/>
-      <w:r>
-        <w:rPr>
-          <w:lang w:val="fr-CA"/>
-        </w:rPr>
-        <w:t xml:space="preserve"> id est </w:t>
-      </w:r>
-      <w:proofErr w:type="spellStart"/>
-      <w:r>
-        <w:rPr>
-          <w:lang w:val="fr-CA"/>
-        </w:rPr>
-        <w:t>laborum</w:t>
-      </w:r>
-      <w:proofErr w:type="spellEnd"/>
-      <w:r>
-        <w:rPr>
-          <w:lang w:val="fr-CA"/>
-        </w:rPr>
-        <w:t>.</w:t>
+        <w:t>Duis aute irure dolor in reprehenderit in voluptate velit esse cillum dolore eu fugiat nulla pariatur. Excepteur sint occaecat cupidatat non proident, sunt in culpa qui officia deserunt mollit anim id est laborum.</w:t>
       </w:r>
     </w:p>
     <w:p>
@@ -729,12 +157,9 @@
       <w:pPr>
         <w:pStyle w:val="Caption"/>
         <w:jc w:val="center"/>
-        <w:rPr>
-          <w:lang w:val="fr-CA"/>
-        </w:rPr>
-      </w:pPr>
-      <w:bookmarkStart w:id="0" w:name="_Ref464214715"/>
-      <w:bookmarkStart w:id="1" w:name="_Ref464214710"/>
+      </w:pPr>
+      <w:bookmarkStart w:id="1" w:name="_Ref464214715"/>
+      <w:bookmarkStart w:id="2" w:name="_Ref464214710"/>
       <w:r>
         <w:t xml:space="preserve">Figure </w:t>
       </w:r>
@@ -746,12 +171,16 @@
           <w:t>1</w:t>
         </w:r>
       </w:fldSimple>
-      <w:bookmarkEnd w:id="0"/>
+      <w:bookmarkEnd w:id="1"/>
       <w:r>
         <w:t>. 7-Bit ASCII Table.</w:t>
       </w:r>
-      <w:bookmarkEnd w:id="1"/>
+      <w:bookmarkEnd w:id="2"/>
     </w:p>
+    <w:p/>
+    <w:p/>
+    <w:p/>
+    <w:p/>
     <w:p>
       <w:pPr>
         <w:pStyle w:val="ListParagraph"/>
@@ -761,43 +190,21 @@
         </w:numPr>
         <w:rPr>
           <w:rFonts w:eastAsia="Times New Roman,Georgia"/>
+          <w:b/>
           <w:color w:val="000000"/>
         </w:rPr>
       </w:pPr>
       <w:r>
         <w:rPr>
           <w:rFonts w:eastAsia="Times New Roman,Georgia"/>
+          <w:b/>
         </w:rPr>
+        <w:lastRenderedPageBreak/>
         <w:t>Testing</w:t>
       </w:r>
     </w:p>
     <w:p>
-      <w:pPr>
-        <w:pStyle w:val="ListParagraph"/>
-        <w:numPr>
-          <w:ilvl w:val="0"/>
-          <w:numId w:val="2"/>
-        </w:numPr>
-      </w:pPr>
-      <w:r>
-        <w:t>Test bench (don’t embed these in the text of the report, instead include them as a separate file in the assignment submission zip file).</w:t>
-      </w:r>
-    </w:p>
-    <w:p>
-      <w:pPr>
-        <w:pStyle w:val="ListParagraph"/>
-        <w:numPr>
-          <w:ilvl w:val="0"/>
-          <w:numId w:val="2"/>
-        </w:numPr>
-      </w:pPr>
-      <w:r>
-        <w:t>A complete discussion of how the circuit was tested (including the testing on the DE1 board using the LED display), showing representative simulation plots, and detailing what test cases were used.</w:t>
-      </w:r>
-    </w:p>
-    <w:p>
-      <w:r>
-        <w:lastRenderedPageBreak/>
+      <w:r>
         <w:t xml:space="preserve">First, the keyboard encoder circuit was tested using a VHDL </w:t>
       </w:r>
       <w:r>
@@ -956,11 +363,6 @@
       <w:r>
         <w:t xml:space="preserve"> summarizes the expected output to the arbitrary input.</w:t>
       </w:r>
-      <w:r>
-        <w:t xml:space="preserve"> </w:t>
-      </w:r>
-      <w:bookmarkStart w:id="2" w:name="_GoBack"/>
-      <w:bookmarkEnd w:id="2"/>
     </w:p>
     <w:p>
       <w:pPr>
@@ -993,13 +395,14 @@
         <w:tblLook w:val="04A0" w:firstRow="1" w:lastRow="0" w:firstColumn="1" w:lastColumn="0" w:noHBand="0" w:noVBand="1"/>
       </w:tblPr>
       <w:tblGrid>
-        <w:gridCol w:w="4675"/>
-        <w:gridCol w:w="4675"/>
+        <w:gridCol w:w="3183"/>
+        <w:gridCol w:w="2799"/>
+        <w:gridCol w:w="3368"/>
       </w:tblGrid>
       <w:tr>
         <w:tc>
           <w:tcPr>
-            <w:tcW w:w="4675" w:type="dxa"/>
+            <w:tcW w:w="3183" w:type="dxa"/>
           </w:tcPr>
           <w:p>
             <w:pPr>
@@ -1018,7 +421,7 @@
         </w:tc>
         <w:tc>
           <w:tcPr>
-            <w:tcW w:w="4675" w:type="dxa"/>
+            <w:tcW w:w="2799" w:type="dxa"/>
           </w:tcPr>
           <w:p>
             <w:pPr>
@@ -1031,7 +434,32 @@
               <w:rPr>
                 <w:b/>
               </w:rPr>
-              <w:t>ASCII_CODE (hexadecimal value)</w:t>
+              <w:t>Least significant ‘1’ index</w:t>
+            </w:r>
+          </w:p>
+        </w:tc>
+        <w:tc>
+          <w:tcPr>
+            <w:tcW w:w="3368" w:type="dxa"/>
+          </w:tcPr>
+          <w:p>
+            <w:pPr>
+              <w:ind w:firstLine="0"/>
+              <w:rPr>
+                <w:b/>
+              </w:rPr>
+            </w:pPr>
+            <w:r>
+              <w:rPr>
+                <w:b/>
+              </w:rPr>
+              <w:t>ASCII_CODE (hexadecimal</w:t>
+            </w:r>
+            <w:r>
+              <w:rPr>
+                <w:b/>
+              </w:rPr>
+              <w:t>)</w:t>
             </w:r>
           </w:p>
         </w:tc>
@@ -1039,88 +467,164 @@
       <w:tr>
         <w:tc>
           <w:tcPr>
-            <w:tcW w:w="4675" w:type="dxa"/>
+            <w:tcW w:w="3183" w:type="dxa"/>
           </w:tcPr>
           <w:p>
             <w:pPr>
               <w:ind w:firstLine="0"/>
             </w:pPr>
+            <w:r>
+              <w:t>9223372071216611364</w:t>
+            </w:r>
           </w:p>
         </w:tc>
         <w:tc>
           <w:tcPr>
-            <w:tcW w:w="4675" w:type="dxa"/>
+            <w:tcW w:w="2799" w:type="dxa"/>
           </w:tcPr>
           <w:p>
             <w:pPr>
               <w:ind w:firstLine="0"/>
             </w:pPr>
+            <w:r>
+              <w:t>2</w:t>
+            </w:r>
+          </w:p>
+        </w:tc>
+        <w:tc>
+          <w:tcPr>
+            <w:tcW w:w="3368" w:type="dxa"/>
+          </w:tcPr>
+          <w:p>
+            <w:pPr>
+              <w:ind w:firstLine="0"/>
+            </w:pPr>
+            <w:r>
+              <w:t>22</w:t>
+            </w:r>
           </w:p>
         </w:tc>
       </w:tr>
       <w:tr>
         <w:tc>
           <w:tcPr>
-            <w:tcW w:w="4675" w:type="dxa"/>
+            <w:tcW w:w="3183" w:type="dxa"/>
           </w:tcPr>
           <w:p>
             <w:pPr>
               <w:ind w:firstLine="0"/>
             </w:pPr>
+            <w:r>
+              <w:t>17870283321406128128</w:t>
+            </w:r>
           </w:p>
         </w:tc>
         <w:tc>
           <w:tcPr>
-            <w:tcW w:w="4675" w:type="dxa"/>
+            <w:tcW w:w="2799" w:type="dxa"/>
           </w:tcPr>
           <w:p>
             <w:pPr>
               <w:ind w:firstLine="0"/>
             </w:pPr>
+            <w:r>
+              <w:t>59</w:t>
+            </w:r>
+          </w:p>
+        </w:tc>
+        <w:tc>
+          <w:tcPr>
+            <w:tcW w:w="3368" w:type="dxa"/>
+          </w:tcPr>
+          <w:p>
+            <w:pPr>
+              <w:ind w:firstLine="0"/>
+            </w:pPr>
+            <w:r>
+              <w:t>5B</w:t>
+            </w:r>
           </w:p>
         </w:tc>
       </w:tr>
       <w:tr>
         <w:tc>
           <w:tcPr>
-            <w:tcW w:w="4675" w:type="dxa"/>
+            <w:tcW w:w="3183" w:type="dxa"/>
           </w:tcPr>
           <w:p>
             <w:pPr>
               <w:ind w:firstLine="0"/>
             </w:pPr>
+            <w:r>
+              <w:t>2130303778816</w:t>
+            </w:r>
           </w:p>
         </w:tc>
         <w:tc>
           <w:tcPr>
-            <w:tcW w:w="4675" w:type="dxa"/>
+            <w:tcW w:w="2799" w:type="dxa"/>
           </w:tcPr>
           <w:p>
             <w:pPr>
               <w:ind w:firstLine="0"/>
             </w:pPr>
+            <w:r>
+              <w:t>36</w:t>
+            </w:r>
+          </w:p>
+        </w:tc>
+        <w:tc>
+          <w:tcPr>
+            <w:tcW w:w="3368" w:type="dxa"/>
+          </w:tcPr>
+          <w:p>
+            <w:pPr>
+              <w:ind w:firstLine="0"/>
+            </w:pPr>
+            <w:r>
+              <w:t>44</w:t>
+            </w:r>
           </w:p>
         </w:tc>
       </w:tr>
       <w:tr>
         <w:tc>
           <w:tcPr>
-            <w:tcW w:w="4675" w:type="dxa"/>
+            <w:tcW w:w="3183" w:type="dxa"/>
           </w:tcPr>
           <w:p>
             <w:pPr>
               <w:ind w:firstLine="0"/>
             </w:pPr>
+            <w:r>
+              <w:t>1377042432</w:t>
+            </w:r>
           </w:p>
         </w:tc>
         <w:tc>
           <w:tcPr>
-            <w:tcW w:w="4675" w:type="dxa"/>
+            <w:tcW w:w="2799" w:type="dxa"/>
           </w:tcPr>
           <w:p>
             <w:pPr>
               <w:ind w:firstLine="0"/>
             </w:pPr>
+            <w:r>
+              <w:t>18</w:t>
+            </w:r>
+          </w:p>
+        </w:tc>
+        <w:tc>
+          <w:tcPr>
+            <w:tcW w:w="3368" w:type="dxa"/>
+          </w:tcPr>
+          <w:p>
+            <w:pPr>
+              <w:ind w:firstLine="0"/>
+            </w:pPr>
+            <w:r>
+              <w:t>32</w:t>
+            </w:r>
           </w:p>
         </w:tc>
       </w:tr>
@@ -1130,22 +634,41 @@
         </w:trPr>
         <w:tc>
           <w:tcPr>
-            <w:tcW w:w="4675" w:type="dxa"/>
+            <w:tcW w:w="3183" w:type="dxa"/>
           </w:tcPr>
           <w:p>
             <w:pPr>
               <w:ind w:firstLine="0"/>
             </w:pPr>
+            <w:r>
+              <w:t>1378</w:t>
+            </w:r>
           </w:p>
         </w:tc>
         <w:tc>
           <w:tcPr>
-            <w:tcW w:w="4675" w:type="dxa"/>
+            <w:tcW w:w="2799" w:type="dxa"/>
           </w:tcPr>
           <w:p>
             <w:pPr>
               <w:ind w:firstLine="0"/>
             </w:pPr>
+            <w:r>
+              <w:t>1</w:t>
+            </w:r>
+          </w:p>
+        </w:tc>
+        <w:tc>
+          <w:tcPr>
+            <w:tcW w:w="3368" w:type="dxa"/>
+          </w:tcPr>
+          <w:p>
+            <w:pPr>
+              <w:ind w:firstLine="0"/>
+            </w:pPr>
+            <w:r>
+              <w:t>21</w:t>
+            </w:r>
           </w:p>
         </w:tc>
       </w:tr>
@@ -1153,7 +676,31 @@
     <w:p/>
     <w:p>
       <w:r>
-        <w:t xml:space="preserve">Figure XX shows the resulting waveform for each of the </w:t>
+        <w:fldChar w:fldCharType="begin"/>
+      </w:r>
+      <w:r>
+        <w:instrText xml:space="preserve"> REF _Ref464229780 \h </w:instrText>
+      </w:r>
+      <w:r>
+        <w:fldChar w:fldCharType="separate"/>
+      </w:r>
+      <w:r>
+        <w:t xml:space="preserve">Figure </w:t>
+      </w:r>
+      <w:r>
+        <w:rPr>
+          <w:noProof/>
+        </w:rPr>
+        <w:t>2</w:t>
+      </w:r>
+      <w:r>
+        <w:fldChar w:fldCharType="end"/>
+      </w:r>
+      <w:r>
+        <w:t xml:space="preserve"> </w:t>
+      </w:r>
+      <w:r>
+        <w:t xml:space="preserve">shows the resulting waveform for each of the </w:t>
       </w:r>
       <w:r>
         <w:t>‘valid’</w:t>
@@ -1201,7 +748,31 @@
         <w:t>16</w:t>
       </w:r>
       <w:r>
-        <w:t xml:space="preserve"> at the error case. Figure YY </w:t>
+        <w:t xml:space="preserve"> at the error case. </w:t>
+      </w:r>
+      <w:r>
+        <w:fldChar w:fldCharType="begin"/>
+      </w:r>
+      <w:r>
+        <w:instrText xml:space="preserve"> REF _Ref464229929 \h </w:instrText>
+      </w:r>
+      <w:r>
+        <w:fldChar w:fldCharType="separate"/>
+      </w:r>
+      <w:r>
+        <w:t xml:space="preserve">Figure </w:t>
+      </w:r>
+      <w:r>
+        <w:rPr>
+          <w:noProof/>
+        </w:rPr>
+        <w:t>3</w:t>
+      </w:r>
+      <w:r>
+        <w:fldChar w:fldCharType="end"/>
+      </w:r>
+      <w:r>
+        <w:t xml:space="preserve"> </w:t>
       </w:r>
       <w:r>
         <w:t xml:space="preserve">shows the resulting waveform for the arbitrary input. Once again, this confirms the expected behaviour, since the expected values in </w:t>
@@ -1232,27 +803,281 @@
       </w:r>
     </w:p>
     <w:p>
-      <w:r>
-        <w:t>Afterwards, the</w:t>
-      </w:r>
-      <w:r>
-        <w:t xml:space="preserve"> keyboard</w:t>
-      </w:r>
-      <w:r>
-        <w:t xml:space="preserve"> encoder, as well as the LED decoder, were tested together </w:t>
-      </w:r>
-      <w:r>
-        <w:t>on the Altera DE1 board.</w:t>
-      </w:r>
-      <w:r>
-        <w:t xml:space="preserve"> Since only 10 switches are available to us on the board, we decided to test all the numeric characters, from ‘0’ to ‘9’. By the way we connected the pins to our circuit, the least significant character is associated with the least significant switch. So, if switch 0 is ON, character ‘0’ should appear on the 7 segment LED. The behavior is also such that only the least significant character will be shown. For example, if switch 1 and 5 are ON, only ‘1’ will be displayed on the LED. If no switches are on, the LED will be completely off.</w:t>
+      <w:pPr>
+        <w:keepNext/>
+        <w:ind w:firstLine="0"/>
+        <w:jc w:val="center"/>
+      </w:pPr>
+      <w:r>
+        <w:rPr>
+          <w:noProof/>
+          <w:lang w:val="en-US"/>
+        </w:rPr>
+        <w:drawing>
+          <wp:inline distT="0" distB="0" distL="0" distR="0" wp14:anchorId="5627C93A" wp14:editId="467071E1">
+            <wp:extent cx="5939790" cy="1170432"/>
+            <wp:effectExtent l="0" t="0" r="3810" b="0"/>
+            <wp:docPr id="6" name="Picture 6"/>
+            <wp:cNvGraphicFramePr>
+              <a:graphicFrameLocks xmlns:a="http://schemas.openxmlformats.org/drawingml/2006/main" noChangeAspect="1"/>
+            </wp:cNvGraphicFramePr>
+            <a:graphic xmlns:a="http://schemas.openxmlformats.org/drawingml/2006/main">
+              <a:graphicData uri="http://schemas.openxmlformats.org/drawingml/2006/picture">
+                <pic:pic xmlns:pic="http://schemas.openxmlformats.org/drawingml/2006/picture">
+                  <pic:nvPicPr>
+                    <pic:cNvPr id="0" name="Picture 2"/>
+                    <pic:cNvPicPr>
+                      <a:picLocks noChangeAspect="1" noChangeArrowheads="1"/>
+                    </pic:cNvPicPr>
+                  </pic:nvPicPr>
+                  <pic:blipFill rotWithShape="1">
+                    <a:blip r:embed="rId9">
+                      <a:extLst>
+                        <a:ext uri="{28A0092B-C50C-407E-A947-70E740481C1C}">
+                          <a14:useLocalDpi xmlns:a14="http://schemas.microsoft.com/office/drawing/2010/main" val="0"/>
+                        </a:ext>
+                      </a:extLst>
+                    </a:blip>
+                    <a:srcRect b="10611"/>
+                    <a:stretch/>
+                  </pic:blipFill>
+                  <pic:spPr bwMode="auto">
+                    <a:xfrm>
+                      <a:off x="0" y="0"/>
+                      <a:ext cx="5939790" cy="1170432"/>
+                    </a:xfrm>
+                    <a:prstGeom prst="rect">
+                      <a:avLst/>
+                    </a:prstGeom>
+                    <a:noFill/>
+                    <a:ln>
+                      <a:noFill/>
+                    </a:ln>
+                    <a:extLst>
+                      <a:ext uri="{53640926-AAD7-44D8-BBD7-CCE9431645EC}">
+                        <a14:shadowObscured xmlns:a14="http://schemas.microsoft.com/office/drawing/2010/main"/>
+                      </a:ext>
+                    </a:extLst>
+                  </pic:spPr>
+                </pic:pic>
+              </a:graphicData>
+            </a:graphic>
+          </wp:inline>
+        </w:drawing>
       </w:r>
     </w:p>
     <w:p>
       <w:pPr>
+        <w:pStyle w:val="Caption"/>
+        <w:jc w:val="center"/>
+      </w:pPr>
+      <w:bookmarkStart w:id="5" w:name="_Ref464229780"/>
+      <w:r>
+        <w:t xml:space="preserve">Figure </w:t>
+      </w:r>
+      <w:fldSimple w:instr=" SEQ Figure \* ARABIC ">
+        <w:r>
+          <w:rPr>
+            <w:noProof/>
+          </w:rPr>
+          <w:t>2</w:t>
+        </w:r>
+      </w:fldSimple>
+      <w:bookmarkEnd w:id="5"/>
+      <w:r>
+        <w:t>. Valid Input a</w:t>
+      </w:r>
+      <w:r>
+        <w:t>nd Error Condition Waveform.</w:t>
+      </w:r>
+    </w:p>
+    <w:p>
+      <w:pPr>
+        <w:keepNext/>
+        <w:ind w:firstLine="0"/>
+        <w:jc w:val="center"/>
+      </w:pPr>
+      <w:r>
+        <w:rPr>
+          <w:noProof/>
+          <w:lang w:val="en-US"/>
+        </w:rPr>
+        <w:drawing>
+          <wp:inline distT="0" distB="0" distL="0" distR="0" wp14:anchorId="3887C0AE" wp14:editId="1C1207DD">
+            <wp:extent cx="5932805" cy="526415"/>
+            <wp:effectExtent l="0" t="0" r="0" b="6985"/>
+            <wp:docPr id="7" name="Picture 7"/>
+            <wp:cNvGraphicFramePr>
+              <a:graphicFrameLocks xmlns:a="http://schemas.openxmlformats.org/drawingml/2006/main" noChangeAspect="1"/>
+            </wp:cNvGraphicFramePr>
+            <a:graphic xmlns:a="http://schemas.openxmlformats.org/drawingml/2006/main">
+              <a:graphicData uri="http://schemas.openxmlformats.org/drawingml/2006/picture">
+                <pic:pic xmlns:pic="http://schemas.openxmlformats.org/drawingml/2006/picture">
+                  <pic:nvPicPr>
+                    <pic:cNvPr id="0" name="Picture 3"/>
+                    <pic:cNvPicPr>
+                      <a:picLocks noChangeAspect="1" noChangeArrowheads="1"/>
+                    </pic:cNvPicPr>
+                  </pic:nvPicPr>
+                  <pic:blipFill>
+                    <a:blip r:embed="rId10">
+                      <a:extLst>
+                        <a:ext uri="{28A0092B-C50C-407E-A947-70E740481C1C}">
+                          <a14:useLocalDpi xmlns:a14="http://schemas.microsoft.com/office/drawing/2010/main" val="0"/>
+                        </a:ext>
+                      </a:extLst>
+                    </a:blip>
+                    <a:srcRect/>
+                    <a:stretch>
+                      <a:fillRect/>
+                    </a:stretch>
+                  </pic:blipFill>
+                  <pic:spPr bwMode="auto">
+                    <a:xfrm>
+                      <a:off x="0" y="0"/>
+                      <a:ext cx="5932805" cy="526415"/>
+                    </a:xfrm>
+                    <a:prstGeom prst="rect">
+                      <a:avLst/>
+                    </a:prstGeom>
+                    <a:noFill/>
+                    <a:ln>
+                      <a:noFill/>
+                    </a:ln>
+                  </pic:spPr>
+                </pic:pic>
+              </a:graphicData>
+            </a:graphic>
+          </wp:inline>
+        </w:drawing>
+      </w:r>
+    </w:p>
+    <w:p>
+      <w:pPr>
+        <w:pStyle w:val="Caption"/>
+        <w:jc w:val="center"/>
+      </w:pPr>
+      <w:bookmarkStart w:id="6" w:name="_Ref464229929"/>
+      <w:r>
+        <w:t xml:space="preserve">Figure </w:t>
+      </w:r>
+      <w:fldSimple w:instr=" SEQ Figure \* ARABIC ">
+        <w:r>
+          <w:rPr>
+            <w:noProof/>
+          </w:rPr>
+          <w:t>3</w:t>
+        </w:r>
+      </w:fldSimple>
+      <w:bookmarkEnd w:id="6"/>
+      <w:r>
+        <w:t>. Arbitrary Input Waveform.</w:t>
+      </w:r>
+    </w:p>
+    <w:p>
+      <w:r>
+        <w:lastRenderedPageBreak/>
+        <w:t>Afterwards, the</w:t>
+      </w:r>
+      <w:r>
+        <w:t xml:space="preserve"> keyboard</w:t>
+      </w:r>
+      <w:r>
+        <w:t xml:space="preserve"> encoder, as well as the LED decoder, were tested together </w:t>
+      </w:r>
+      <w:r>
+        <w:t>on the Altera DE1 board.</w:t>
+      </w:r>
+      <w:r>
+        <w:t xml:space="preserve"> Since only 10 switches are available to us on the board, we decided to test all the numeric characters, from ‘0’ to ‘9’. By the way we connected the pins to our circuit, the least significant character is associated with the least significant switch. So, if switch 0 is ON, character ‘0’ should appear on the 7 segment LED. The behavior is also such that only the least significant character will be shown. For example, if switch 1 and 5 are ON, only ‘1’ will be displayed on the LED. If no switches are on, the LED will be completely off.</w:t>
+      </w:r>
+    </w:p>
+    <w:p>
+      <w:pPr>
+        <w:keepNext/>
+        <w:ind w:firstLine="0"/>
+        <w:jc w:val="center"/>
+      </w:pPr>
+      <w:r>
+        <w:rPr>
+          <w:noProof/>
+          <w:lang w:val="en-US"/>
+        </w:rPr>
+        <w:drawing>
+          <wp:inline distT="0" distB="0" distL="0" distR="0" wp14:anchorId="4EA4B356" wp14:editId="5DF00ADB">
+            <wp:extent cx="5937250" cy="717550"/>
+            <wp:effectExtent l="0" t="0" r="6350" b="6350"/>
+            <wp:docPr id="4" name="Picture 4"/>
+            <wp:cNvGraphicFramePr>
+              <a:graphicFrameLocks xmlns:a="http://schemas.openxmlformats.org/drawingml/2006/main" noChangeAspect="1"/>
+            </wp:cNvGraphicFramePr>
+            <a:graphic xmlns:a="http://schemas.openxmlformats.org/drawingml/2006/main">
+              <a:graphicData uri="http://schemas.openxmlformats.org/drawingml/2006/picture">
+                <pic:pic xmlns:pic="http://schemas.openxmlformats.org/drawingml/2006/picture">
+                  <pic:nvPicPr>
+                    <pic:cNvPr id="0" name="Picture 2"/>
+                    <pic:cNvPicPr>
+                      <a:picLocks noChangeAspect="1" noChangeArrowheads="1"/>
+                    </pic:cNvPicPr>
+                  </pic:nvPicPr>
+                  <pic:blipFill>
+                    <a:blip r:embed="rId11" cstate="print">
+                      <a:extLst>
+                        <a:ext uri="{28A0092B-C50C-407E-A947-70E740481C1C}">
+                          <a14:useLocalDpi xmlns:a14="http://schemas.microsoft.com/office/drawing/2010/main" val="0"/>
+                        </a:ext>
+                      </a:extLst>
+                    </a:blip>
+                    <a:srcRect/>
+                    <a:stretch>
+                      <a:fillRect/>
+                    </a:stretch>
+                  </pic:blipFill>
+                  <pic:spPr bwMode="auto">
+                    <a:xfrm>
+                      <a:off x="0" y="0"/>
+                      <a:ext cx="5937250" cy="717550"/>
+                    </a:xfrm>
+                    <a:prstGeom prst="rect">
+                      <a:avLst/>
+                    </a:prstGeom>
+                    <a:noFill/>
+                    <a:ln>
+                      <a:noFill/>
+                    </a:ln>
+                  </pic:spPr>
+                </pic:pic>
+              </a:graphicData>
+            </a:graphic>
+          </wp:inline>
+        </w:drawing>
+      </w:r>
+    </w:p>
+    <w:p>
+      <w:pPr>
+        <w:pStyle w:val="Caption"/>
+        <w:jc w:val="center"/>
+      </w:pPr>
+      <w:r>
+        <w:t xml:space="preserve">Figure </w:t>
+      </w:r>
+      <w:fldSimple w:instr=" SEQ Figure \* ARABIC ">
+        <w:r>
+          <w:rPr>
+            <w:noProof/>
+          </w:rPr>
+          <w:t>4</w:t>
+        </w:r>
+      </w:fldSimple>
+      <w:r>
+        <w:t>. 7-Segment LED Output.</w:t>
+      </w:r>
+    </w:p>
+    <w:p>
+      <w:pPr>
         <w:sectPr>
-          <w:headerReference w:type="first" r:id="rId9"/>
-          <w:footerReference w:type="first" r:id="rId10"/>
+          <w:headerReference w:type="first" r:id="rId12"/>
+          <w:footerReference w:type="first" r:id="rId13"/>
           <w:pgSz w:w="12240" w:h="15840"/>
           <w:pgMar w:top="1440" w:right="1440" w:bottom="1440" w:left="1440" w:header="708" w:footer="708" w:gutter="0"/>
           <w:cols w:space="708"/>
@@ -1271,6 +1096,9 @@
       </w:r>
       <w:r>
         <w:t>This confirms the expected behaviour, showing all characters from ‘0’ to ‘9’, as well as the error case (no keys are pressed).</w:t>
+      </w:r>
+      <w:r>
+        <w:t xml:space="preserve"> Note that we used the least significant 7-segment decoder (on the right), and the other ones stayed on.</w:t>
       </w:r>
       <w:r>
         <w:t xml:space="preserve"> Even though we did not test all the possible characters </w:t>
@@ -1315,7 +1143,7 @@
                     </pic:cNvPicPr>
                   </pic:nvPicPr>
                   <pic:blipFill rotWithShape="1">
-                    <a:blip r:embed="rId11" cstate="print">
+                    <a:blip r:embed="rId14" cstate="print">
                       <a:extLst>
                         <a:ext uri="{28A0092B-C50C-407E-A947-70E740481C1C}">
                           <a14:useLocalDpi xmlns:a14="http://schemas.microsoft.com/office/drawing/2010/main" val="0"/>
@@ -1360,7 +1188,7 @@
       </w:r>
     </w:p>
     <w:sectPr>
-      <w:headerReference w:type="first" r:id="rId12"/>
+      <w:headerReference w:type="first" r:id="rId15"/>
       <w:pgSz w:w="15840" w:h="12240" w:orient="landscape"/>
       <w:pgMar w:top="360" w:right="1440" w:bottom="360" w:left="173" w:header="706" w:footer="706" w:gutter="0"/>
       <w:cols w:space="708"/>
@@ -1372,7 +1200,7 @@
 </file>
 
 <file path=word/endnotes.xml><?xml version="1.0" encoding="utf-8"?>
-<w:endnotes xmlns:wpc="http://schemas.microsoft.com/office/word/2010/wordprocessingCanvas" xmlns:mo="http://schemas.microsoft.com/office/mac/office/2008/main" xmlns:mc="http://schemas.openxmlformats.org/markup-compatibility/2006" xmlns:mv="urn:schemas-microsoft-com:mac:vml" xmlns:o="urn:schemas-microsoft-com:office:office" xmlns:r="http://schemas.openxmlformats.org/officeDocument/2006/relationships" xmlns:m="http://schemas.openxmlformats.org/officeDocument/2006/math" xmlns:v="urn:schemas-microsoft-com:vml" xmlns:wp14="http://schemas.microsoft.com/office/word/2010/wordprocessingDrawing" xmlns:wp="http://schemas.openxmlformats.org/drawingml/2006/wordprocessingDrawing" xmlns:w10="urn:schemas-microsoft-com:office:word" xmlns:w="http://schemas.openxmlformats.org/wordprocessingml/2006/main" xmlns:w14="http://schemas.microsoft.com/office/word/2010/wordml" xmlns:w15="http://schemas.microsoft.com/office/word/2012/wordml" xmlns:wpg="http://schemas.microsoft.com/office/word/2010/wordprocessingGroup" xmlns:wpi="http://schemas.microsoft.com/office/word/2010/wordprocessingInk" xmlns:wne="http://schemas.microsoft.com/office/word/2006/wordml" xmlns:wps="http://schemas.microsoft.com/office/word/2010/wordprocessingShape" mc:Ignorable="w14 w15 wp14">
+<w:endnotes xmlns:wpc="http://schemas.microsoft.com/office/word/2010/wordprocessingCanvas" xmlns:cx="http://schemas.microsoft.com/office/drawing/2014/chartex" xmlns:cx1="http://schemas.microsoft.com/office/drawing/2015/9/8/chartex" xmlns:cx2="http://schemas.microsoft.com/office/drawing/2015/10/21/chartex" xmlns:cx3="http://schemas.microsoft.com/office/drawing/2016/5/9/chartex" xmlns:cx4="http://schemas.microsoft.com/office/drawing/2016/5/10/chartex" xmlns:cx5="http://schemas.microsoft.com/office/drawing/2016/5/11/chartex" xmlns:mc="http://schemas.openxmlformats.org/markup-compatibility/2006" xmlns:o="urn:schemas-microsoft-com:office:office" xmlns:r="http://schemas.openxmlformats.org/officeDocument/2006/relationships" xmlns:m="http://schemas.openxmlformats.org/officeDocument/2006/math" xmlns:v="urn:schemas-microsoft-com:vml" xmlns:wp14="http://schemas.microsoft.com/office/word/2010/wordprocessingDrawing" xmlns:wp="http://schemas.openxmlformats.org/drawingml/2006/wordprocessingDrawing" xmlns:w10="urn:schemas-microsoft-com:office:word" xmlns:w="http://schemas.openxmlformats.org/wordprocessingml/2006/main" xmlns:w14="http://schemas.microsoft.com/office/word/2010/wordml" xmlns:w15="http://schemas.microsoft.com/office/word/2012/wordml" xmlns:w16se="http://schemas.microsoft.com/office/word/2015/wordml/symex" xmlns:wpg="http://schemas.microsoft.com/office/word/2010/wordprocessingGroup" xmlns:wpi="http://schemas.microsoft.com/office/word/2010/wordprocessingInk" xmlns:wne="http://schemas.microsoft.com/office/word/2006/wordml" xmlns:wps="http://schemas.microsoft.com/office/word/2010/wordprocessingShape" mc:Ignorable="w14 w15 w16se wp14">
   <w:endnote w:type="separator" w:id="-1">
     <w:p>
       <w:r>
@@ -1394,7 +1222,7 @@
 </file>
 
 <file path=word/footer1.xml><?xml version="1.0" encoding="utf-8"?>
-<w:ftr xmlns:wpc="http://schemas.microsoft.com/office/word/2010/wordprocessingCanvas" xmlns:mo="http://schemas.microsoft.com/office/mac/office/2008/main" xmlns:mc="http://schemas.openxmlformats.org/markup-compatibility/2006" xmlns:mv="urn:schemas-microsoft-com:mac:vml" xmlns:o="urn:schemas-microsoft-com:office:office" xmlns:r="http://schemas.openxmlformats.org/officeDocument/2006/relationships" xmlns:m="http://schemas.openxmlformats.org/officeDocument/2006/math" xmlns:v="urn:schemas-microsoft-com:vml" xmlns:wp14="http://schemas.microsoft.com/office/word/2010/wordprocessingDrawing" xmlns:wp="http://schemas.openxmlformats.org/drawingml/2006/wordprocessingDrawing" xmlns:w10="urn:schemas-microsoft-com:office:word" xmlns:w="http://schemas.openxmlformats.org/wordprocessingml/2006/main" xmlns:w14="http://schemas.microsoft.com/office/word/2010/wordml" xmlns:w15="http://schemas.microsoft.com/office/word/2012/wordml" xmlns:wpg="http://schemas.microsoft.com/office/word/2010/wordprocessingGroup" xmlns:wpi="http://schemas.microsoft.com/office/word/2010/wordprocessingInk" xmlns:wne="http://schemas.microsoft.com/office/word/2006/wordml" xmlns:wps="http://schemas.microsoft.com/office/word/2010/wordprocessingShape" mc:Ignorable="w14 w15 wp14">
+<w:ftr xmlns:wpc="http://schemas.microsoft.com/office/word/2010/wordprocessingCanvas" xmlns:cx="http://schemas.microsoft.com/office/drawing/2014/chartex" xmlns:cx1="http://schemas.microsoft.com/office/drawing/2015/9/8/chartex" xmlns:cx2="http://schemas.microsoft.com/office/drawing/2015/10/21/chartex" xmlns:cx3="http://schemas.microsoft.com/office/drawing/2016/5/9/chartex" xmlns:cx4="http://schemas.microsoft.com/office/drawing/2016/5/10/chartex" xmlns:cx5="http://schemas.microsoft.com/office/drawing/2016/5/11/chartex" xmlns:mc="http://schemas.openxmlformats.org/markup-compatibility/2006" xmlns:o="urn:schemas-microsoft-com:office:office" xmlns:r="http://schemas.openxmlformats.org/officeDocument/2006/relationships" xmlns:m="http://schemas.openxmlformats.org/officeDocument/2006/math" xmlns:v="urn:schemas-microsoft-com:vml" xmlns:wp14="http://schemas.microsoft.com/office/word/2010/wordprocessingDrawing" xmlns:wp="http://schemas.openxmlformats.org/drawingml/2006/wordprocessingDrawing" xmlns:w10="urn:schemas-microsoft-com:office:word" xmlns:w="http://schemas.openxmlformats.org/wordprocessingml/2006/main" xmlns:w14="http://schemas.microsoft.com/office/word/2010/wordml" xmlns:w15="http://schemas.microsoft.com/office/word/2012/wordml" xmlns:w16se="http://schemas.microsoft.com/office/word/2015/wordml/symex" xmlns:wpg="http://schemas.microsoft.com/office/word/2010/wordprocessingGroup" xmlns:wpi="http://schemas.microsoft.com/office/word/2010/wordprocessingInk" xmlns:wne="http://schemas.microsoft.com/office/word/2006/wordml" xmlns:wps="http://schemas.microsoft.com/office/word/2010/wordprocessingShape" mc:Ignorable="w14 w15 w16se wp14">
   <w:sdt>
     <w:sdtPr>
       <w:id w:val="-955327336"/>
@@ -1446,7 +1274,7 @@
 </file>
 
 <file path=word/footnotes.xml><?xml version="1.0" encoding="utf-8"?>
-<w:footnotes xmlns:wpc="http://schemas.microsoft.com/office/word/2010/wordprocessingCanvas" xmlns:mo="http://schemas.microsoft.com/office/mac/office/2008/main" xmlns:mc="http://schemas.openxmlformats.org/markup-compatibility/2006" xmlns:mv="urn:schemas-microsoft-com:mac:vml" xmlns:o="urn:schemas-microsoft-com:office:office" xmlns:r="http://schemas.openxmlformats.org/officeDocument/2006/relationships" xmlns:m="http://schemas.openxmlformats.org/officeDocument/2006/math" xmlns:v="urn:schemas-microsoft-com:vml" xmlns:wp14="http://schemas.microsoft.com/office/word/2010/wordprocessingDrawing" xmlns:wp="http://schemas.openxmlformats.org/drawingml/2006/wordprocessingDrawing" xmlns:w10="urn:schemas-microsoft-com:office:word" xmlns:w="http://schemas.openxmlformats.org/wordprocessingml/2006/main" xmlns:w14="http://schemas.microsoft.com/office/word/2010/wordml" xmlns:w15="http://schemas.microsoft.com/office/word/2012/wordml" xmlns:wpg="http://schemas.microsoft.com/office/word/2010/wordprocessingGroup" xmlns:wpi="http://schemas.microsoft.com/office/word/2010/wordprocessingInk" xmlns:wne="http://schemas.microsoft.com/office/word/2006/wordml" xmlns:wps="http://schemas.microsoft.com/office/word/2010/wordprocessingShape" mc:Ignorable="w14 w15 wp14">
+<w:footnotes xmlns:wpc="http://schemas.microsoft.com/office/word/2010/wordprocessingCanvas" xmlns:cx="http://schemas.microsoft.com/office/drawing/2014/chartex" xmlns:cx1="http://schemas.microsoft.com/office/drawing/2015/9/8/chartex" xmlns:cx2="http://schemas.microsoft.com/office/drawing/2015/10/21/chartex" xmlns:cx3="http://schemas.microsoft.com/office/drawing/2016/5/9/chartex" xmlns:cx4="http://schemas.microsoft.com/office/drawing/2016/5/10/chartex" xmlns:cx5="http://schemas.microsoft.com/office/drawing/2016/5/11/chartex" xmlns:mc="http://schemas.openxmlformats.org/markup-compatibility/2006" xmlns:o="urn:schemas-microsoft-com:office:office" xmlns:r="http://schemas.openxmlformats.org/officeDocument/2006/relationships" xmlns:m="http://schemas.openxmlformats.org/officeDocument/2006/math" xmlns:v="urn:schemas-microsoft-com:vml" xmlns:wp14="http://schemas.microsoft.com/office/word/2010/wordprocessingDrawing" xmlns:wp="http://schemas.openxmlformats.org/drawingml/2006/wordprocessingDrawing" xmlns:w10="urn:schemas-microsoft-com:office:word" xmlns:w="http://schemas.openxmlformats.org/wordprocessingml/2006/main" xmlns:w14="http://schemas.microsoft.com/office/word/2010/wordml" xmlns:w15="http://schemas.microsoft.com/office/word/2012/wordml" xmlns:w16se="http://schemas.microsoft.com/office/word/2015/wordml/symex" xmlns:wpg="http://schemas.microsoft.com/office/word/2010/wordprocessingGroup" xmlns:wpi="http://schemas.microsoft.com/office/word/2010/wordprocessingInk" xmlns:wne="http://schemas.microsoft.com/office/word/2006/wordml" xmlns:wps="http://schemas.microsoft.com/office/word/2010/wordprocessingShape" mc:Ignorable="w14 w15 w16se wp14">
   <w:footnote w:type="separator" w:id="-1">
     <w:p>
       <w:r>
@@ -1468,7 +1296,7 @@
 </file>
 
 <file path=word/header1.xml><?xml version="1.0" encoding="utf-8"?>
-<w:hdr xmlns:wpc="http://schemas.microsoft.com/office/word/2010/wordprocessingCanvas" xmlns:mo="http://schemas.microsoft.com/office/mac/office/2008/main" xmlns:mc="http://schemas.openxmlformats.org/markup-compatibility/2006" xmlns:mv="urn:schemas-microsoft-com:mac:vml" xmlns:o="urn:schemas-microsoft-com:office:office" xmlns:r="http://schemas.openxmlformats.org/officeDocument/2006/relationships" xmlns:m="http://schemas.openxmlformats.org/officeDocument/2006/math" xmlns:v="urn:schemas-microsoft-com:vml" xmlns:wp14="http://schemas.microsoft.com/office/word/2010/wordprocessingDrawing" xmlns:wp="http://schemas.openxmlformats.org/drawingml/2006/wordprocessingDrawing" xmlns:w10="urn:schemas-microsoft-com:office:word" xmlns:w="http://schemas.openxmlformats.org/wordprocessingml/2006/main" xmlns:w14="http://schemas.microsoft.com/office/word/2010/wordml" xmlns:w15="http://schemas.microsoft.com/office/word/2012/wordml" xmlns:wpg="http://schemas.microsoft.com/office/word/2010/wordprocessingGroup" xmlns:wpi="http://schemas.microsoft.com/office/word/2010/wordprocessingInk" xmlns:wne="http://schemas.microsoft.com/office/word/2006/wordml" xmlns:wps="http://schemas.microsoft.com/office/word/2010/wordprocessingShape" mc:Ignorable="w14 w15 wp14">
+<w:hdr xmlns:wpc="http://schemas.microsoft.com/office/word/2010/wordprocessingCanvas" xmlns:cx="http://schemas.microsoft.com/office/drawing/2014/chartex" xmlns:cx1="http://schemas.microsoft.com/office/drawing/2015/9/8/chartex" xmlns:cx2="http://schemas.microsoft.com/office/drawing/2015/10/21/chartex" xmlns:cx3="http://schemas.microsoft.com/office/drawing/2016/5/9/chartex" xmlns:cx4="http://schemas.microsoft.com/office/drawing/2016/5/10/chartex" xmlns:cx5="http://schemas.microsoft.com/office/drawing/2016/5/11/chartex" xmlns:mc="http://schemas.openxmlformats.org/markup-compatibility/2006" xmlns:o="urn:schemas-microsoft-com:office:office" xmlns:r="http://schemas.openxmlformats.org/officeDocument/2006/relationships" xmlns:m="http://schemas.openxmlformats.org/officeDocument/2006/math" xmlns:v="urn:schemas-microsoft-com:vml" xmlns:wp14="http://schemas.microsoft.com/office/word/2010/wordprocessingDrawing" xmlns:wp="http://schemas.openxmlformats.org/drawingml/2006/wordprocessingDrawing" xmlns:w10="urn:schemas-microsoft-com:office:word" xmlns:w="http://schemas.openxmlformats.org/wordprocessingml/2006/main" xmlns:w14="http://schemas.microsoft.com/office/word/2010/wordml" xmlns:w15="http://schemas.microsoft.com/office/word/2012/wordml" xmlns:w16se="http://schemas.microsoft.com/office/word/2015/wordml/symex" xmlns:wpg="http://schemas.microsoft.com/office/word/2010/wordprocessingGroup" xmlns:wpi="http://schemas.microsoft.com/office/word/2010/wordprocessingInk" xmlns:wne="http://schemas.microsoft.com/office/word/2006/wordml" xmlns:wps="http://schemas.microsoft.com/office/word/2010/wordprocessingShape" mc:Ignorable="w14 w15 w16se wp14">
   <w:p>
     <w:pPr>
       <w:pStyle w:val="Header"/>
@@ -1482,15 +1310,7 @@
       <w:pStyle w:val="Header"/>
     </w:pPr>
     <w:r>
-      <w:t xml:space="preserve">Gabriel </w:t>
-    </w:r>
-    <w:proofErr w:type="spellStart"/>
-    <w:r>
-      <w:t>Chootong</w:t>
-    </w:r>
-    <w:proofErr w:type="spellEnd"/>
-    <w:r>
-      <w:t xml:space="preserve"> 260 637 105</w:t>
+      <w:t>Gabriel Chootong 260 637 105</w:t>
     </w:r>
   </w:p>
   <w:p>
@@ -1510,7 +1330,7 @@
 </file>
 
 <file path=word/header2.xml><?xml version="1.0" encoding="utf-8"?>
-<w:hdr xmlns:wpc="http://schemas.microsoft.com/office/word/2010/wordprocessingCanvas" xmlns:mo="http://schemas.microsoft.com/office/mac/office/2008/main" xmlns:mc="http://schemas.openxmlformats.org/markup-compatibility/2006" xmlns:mv="urn:schemas-microsoft-com:mac:vml" xmlns:o="urn:schemas-microsoft-com:office:office" xmlns:r="http://schemas.openxmlformats.org/officeDocument/2006/relationships" xmlns:m="http://schemas.openxmlformats.org/officeDocument/2006/math" xmlns:v="urn:schemas-microsoft-com:vml" xmlns:wp14="http://schemas.microsoft.com/office/word/2010/wordprocessingDrawing" xmlns:wp="http://schemas.openxmlformats.org/drawingml/2006/wordprocessingDrawing" xmlns:w10="urn:schemas-microsoft-com:office:word" xmlns:w="http://schemas.openxmlformats.org/wordprocessingml/2006/main" xmlns:w14="http://schemas.microsoft.com/office/word/2010/wordml" xmlns:w15="http://schemas.microsoft.com/office/word/2012/wordml" xmlns:wpg="http://schemas.microsoft.com/office/word/2010/wordprocessingGroup" xmlns:wpi="http://schemas.microsoft.com/office/word/2010/wordprocessingInk" xmlns:wne="http://schemas.microsoft.com/office/word/2006/wordml" xmlns:wps="http://schemas.microsoft.com/office/word/2010/wordprocessingShape" mc:Ignorable="w14 w15 wp14">
+<w:hdr xmlns:wpc="http://schemas.microsoft.com/office/word/2010/wordprocessingCanvas" xmlns:cx="http://schemas.microsoft.com/office/drawing/2014/chartex" xmlns:cx1="http://schemas.microsoft.com/office/drawing/2015/9/8/chartex" xmlns:cx2="http://schemas.microsoft.com/office/drawing/2015/10/21/chartex" xmlns:cx3="http://schemas.microsoft.com/office/drawing/2016/5/9/chartex" xmlns:cx4="http://schemas.microsoft.com/office/drawing/2016/5/10/chartex" xmlns:cx5="http://schemas.microsoft.com/office/drawing/2016/5/11/chartex" xmlns:mc="http://schemas.openxmlformats.org/markup-compatibility/2006" xmlns:o="urn:schemas-microsoft-com:office:office" xmlns:r="http://schemas.openxmlformats.org/officeDocument/2006/relationships" xmlns:m="http://schemas.openxmlformats.org/officeDocument/2006/math" xmlns:v="urn:schemas-microsoft-com:vml" xmlns:wp14="http://schemas.microsoft.com/office/word/2010/wordprocessingDrawing" xmlns:wp="http://schemas.openxmlformats.org/drawingml/2006/wordprocessingDrawing" xmlns:w10="urn:schemas-microsoft-com:office:word" xmlns:w="http://schemas.openxmlformats.org/wordprocessingml/2006/main" xmlns:w14="http://schemas.microsoft.com/office/word/2010/wordml" xmlns:w15="http://schemas.microsoft.com/office/word/2012/wordml" xmlns:w16se="http://schemas.microsoft.com/office/word/2015/wordml/symex" xmlns:wpg="http://schemas.microsoft.com/office/word/2010/wordprocessingGroup" xmlns:wpi="http://schemas.microsoft.com/office/word/2010/wordprocessingInk" xmlns:wne="http://schemas.microsoft.com/office/word/2006/wordml" xmlns:wps="http://schemas.microsoft.com/office/word/2010/wordprocessingShape" mc:Ignorable="w14 w15 w16se wp14">
   <w:p>
     <w:pPr>
       <w:pStyle w:val="Header"/>
@@ -1520,8 +1340,8 @@
 </file>
 
 <file path=word/numbering.xml><?xml version="1.0" encoding="utf-8"?>
-<w:numbering xmlns:wpc="http://schemas.microsoft.com/office/word/2010/wordprocessingCanvas" xmlns:mo="http://schemas.microsoft.com/office/mac/office/2008/main" xmlns:mc="http://schemas.openxmlformats.org/markup-compatibility/2006" xmlns:mv="urn:schemas-microsoft-com:mac:vml" xmlns:o="urn:schemas-microsoft-com:office:office" xmlns:r="http://schemas.openxmlformats.org/officeDocument/2006/relationships" xmlns:m="http://schemas.openxmlformats.org/officeDocument/2006/math" xmlns:v="urn:schemas-microsoft-com:vml" xmlns:wp14="http://schemas.microsoft.com/office/word/2010/wordprocessingDrawing" xmlns:wp="http://schemas.openxmlformats.org/drawingml/2006/wordprocessingDrawing" xmlns:w10="urn:schemas-microsoft-com:office:word" xmlns:w="http://schemas.openxmlformats.org/wordprocessingml/2006/main" xmlns:w14="http://schemas.microsoft.com/office/word/2010/wordml" xmlns:w15="http://schemas.microsoft.com/office/word/2012/wordml" xmlns:wpg="http://schemas.microsoft.com/office/word/2010/wordprocessingGroup" xmlns:wpi="http://schemas.microsoft.com/office/word/2010/wordprocessingInk" xmlns:wne="http://schemas.microsoft.com/office/word/2006/wordml" xmlns:wps="http://schemas.microsoft.com/office/word/2010/wordprocessingShape" mc:Ignorable="w14 w15 wp14">
-  <w:abstractNum w:abstractNumId="0">
+<w:numbering xmlns:wpc="http://schemas.microsoft.com/office/word/2010/wordprocessingCanvas" xmlns:cx="http://schemas.microsoft.com/office/drawing/2014/chartex" xmlns:cx1="http://schemas.microsoft.com/office/drawing/2015/9/8/chartex" xmlns:cx2="http://schemas.microsoft.com/office/drawing/2015/10/21/chartex" xmlns:cx3="http://schemas.microsoft.com/office/drawing/2016/5/9/chartex" xmlns:cx4="http://schemas.microsoft.com/office/drawing/2016/5/10/chartex" xmlns:cx5="http://schemas.microsoft.com/office/drawing/2016/5/11/chartex" xmlns:mc="http://schemas.openxmlformats.org/markup-compatibility/2006" xmlns:o="urn:schemas-microsoft-com:office:office" xmlns:r="http://schemas.openxmlformats.org/officeDocument/2006/relationships" xmlns:m="http://schemas.openxmlformats.org/officeDocument/2006/math" xmlns:v="urn:schemas-microsoft-com:vml" xmlns:wp14="http://schemas.microsoft.com/office/word/2010/wordprocessingDrawing" xmlns:wp="http://schemas.openxmlformats.org/drawingml/2006/wordprocessingDrawing" xmlns:w10="urn:schemas-microsoft-com:office:word" xmlns:w="http://schemas.openxmlformats.org/wordprocessingml/2006/main" xmlns:w14="http://schemas.microsoft.com/office/word/2010/wordml" xmlns:w15="http://schemas.microsoft.com/office/word/2012/wordml" xmlns:w16se="http://schemas.microsoft.com/office/word/2015/wordml/symex" xmlns:wpg="http://schemas.microsoft.com/office/word/2010/wordprocessingGroup" xmlns:wpi="http://schemas.microsoft.com/office/word/2010/wordprocessingInk" xmlns:wne="http://schemas.microsoft.com/office/word/2006/wordml" xmlns:wps="http://schemas.microsoft.com/office/word/2010/wordprocessingShape" mc:Ignorable="w14 w15 w16se wp14">
+  <w:abstractNum w:abstractNumId="0" w15:restartNumberingAfterBreak="0">
     <w:nsid w:val="02146BEA"/>
     <w:multiLevelType w:val="hybridMultilevel"/>
     <w:tmpl w:val="2F2867D0"/>
@@ -1633,7 +1453,7 @@
       </w:rPr>
     </w:lvl>
   </w:abstractNum>
-  <w:abstractNum w:abstractNumId="1">
+  <w:abstractNum w:abstractNumId="1" w15:restartNumberingAfterBreak="0">
     <w:nsid w:val="6CDB6D90"/>
     <w:multiLevelType w:val="hybridMultilevel"/>
     <w:tmpl w:val="12B63008"/>
@@ -1746,7 +1566,7 @@
       </w:rPr>
     </w:lvl>
   </w:abstractNum>
-  <w:abstractNum w:abstractNumId="2">
+  <w:abstractNum w:abstractNumId="2" w15:restartNumberingAfterBreak="0">
     <w:nsid w:val="7D7F3A94"/>
     <w:multiLevelType w:val="multilevel"/>
     <w:tmpl w:val="F8F8E5BC"/>
@@ -1872,7 +1692,7 @@
 </file>
 
 <file path=word/styles.xml><?xml version="1.0" encoding="utf-8"?>
-<w:styles xmlns:mc="http://schemas.openxmlformats.org/markup-compatibility/2006" xmlns:r="http://schemas.openxmlformats.org/officeDocument/2006/relationships" xmlns:w="http://schemas.openxmlformats.org/wordprocessingml/2006/main" xmlns:w14="http://schemas.microsoft.com/office/word/2010/wordml" xmlns:w15="http://schemas.microsoft.com/office/word/2012/wordml" mc:Ignorable="w14 w15">
+<w:styles xmlns:mc="http://schemas.openxmlformats.org/markup-compatibility/2006" xmlns:r="http://schemas.openxmlformats.org/officeDocument/2006/relationships" xmlns:w="http://schemas.openxmlformats.org/wordprocessingml/2006/main" xmlns:w14="http://schemas.microsoft.com/office/word/2010/wordml" xmlns:w15="http://schemas.microsoft.com/office/word/2012/wordml" xmlns:w16se="http://schemas.microsoft.com/office/word/2015/wordml/symex" mc:Ignorable="w14 w15 w16se">
   <w:docDefaults>
     <w:rPrDefault>
       <w:rPr>
@@ -1888,7 +1708,7 @@
       </w:pPr>
     </w:pPrDefault>
   </w:docDefaults>
-  <w:latentStyles w:defLockedState="0" w:defUIPriority="99" w:defSemiHidden="0" w:defUnhideWhenUsed="0" w:defQFormat="0" w:count="380">
+  <w:latentStyles w:defLockedState="0" w:defUIPriority="99" w:defSemiHidden="0" w:defUnhideWhenUsed="0" w:defQFormat="0" w:count="374">
     <w:lsdException w:name="Normal" w:uiPriority="0" w:qFormat="1"/>
     <w:lsdException w:name="heading 1" w:uiPriority="9" w:qFormat="1"/>
     <w:lsdException w:name="heading 2" w:semiHidden="1" w:uiPriority="9" w:unhideWhenUsed="1" w:qFormat="1"/>
@@ -2394,7 +2214,6 @@
       <w:spacing w:after="0" w:line="240" w:lineRule="auto"/>
     </w:pPr>
     <w:tblPr>
-      <w:tblInd w:w="0" w:type="dxa"/>
       <w:tblBorders>
         <w:top w:val="single" w:sz="4" w:space="0" w:color="auto"/>
         <w:left w:val="single" w:sz="4" w:space="0" w:color="auto"/>
@@ -2403,12 +2222,6 @@
         <w:insideH w:val="single" w:sz="4" w:space="0" w:color="auto"/>
         <w:insideV w:val="single" w:sz="4" w:space="0" w:color="auto"/>
       </w:tblBorders>
-      <w:tblCellMar>
-        <w:top w:w="0" w:type="dxa"/>
-        <w:left w:w="108" w:type="dxa"/>
-        <w:bottom w:w="0" w:type="dxa"/>
-        <w:right w:w="108" w:type="dxa"/>
-      </w:tblCellMar>
     </w:tblPr>
   </w:style>
 </w:styles>
@@ -2680,7 +2493,7 @@
 </file>
 
 <file path=customXml/itemProps1.xml><?xml version="1.0" encoding="utf-8"?>
-<ds:datastoreItem xmlns:ds="http://schemas.openxmlformats.org/officeDocument/2006/customXml" ds:itemID="{310727F2-D771-3449-B285-35F870F78403}">
+<ds:datastoreItem xmlns:ds="http://schemas.openxmlformats.org/officeDocument/2006/customXml" ds:itemID="{69CFD6D0-6098-4D6D-8F80-F9EC24A36F16}">
   <ds:schemaRefs>
     <ds:schemaRef ds:uri="http://schemas.openxmlformats.org/officeDocument/2006/bibliography"/>
   </ds:schemaRefs>

</xml_diff>

<commit_message>
Fixed some missing files
</commit_message>
<xml_diff>
--- a/Lab 2/Report/Lab 2.docx
+++ b/Lab 2/Report/Lab 2.docx
@@ -1,6 +1,6 @@
 
 <file path=word/document.xml><?xml version="1.0" encoding="utf-8"?>
-<w:document xmlns:wpc="http://schemas.microsoft.com/office/word/2010/wordprocessingCanvas" xmlns:cx="http://schemas.microsoft.com/office/drawing/2014/chartex" xmlns:cx1="http://schemas.microsoft.com/office/drawing/2015/9/8/chartex" xmlns:cx2="http://schemas.microsoft.com/office/drawing/2015/10/21/chartex" xmlns:cx3="http://schemas.microsoft.com/office/drawing/2016/5/9/chartex" xmlns:cx4="http://schemas.microsoft.com/office/drawing/2016/5/10/chartex" xmlns:cx5="http://schemas.microsoft.com/office/drawing/2016/5/11/chartex" xmlns:mc="http://schemas.openxmlformats.org/markup-compatibility/2006" xmlns:o="urn:schemas-microsoft-com:office:office" xmlns:r="http://schemas.openxmlformats.org/officeDocument/2006/relationships" xmlns:m="http://schemas.openxmlformats.org/officeDocument/2006/math" xmlns:v="urn:schemas-microsoft-com:vml" xmlns:wp14="http://schemas.microsoft.com/office/word/2010/wordprocessingDrawing" xmlns:wp="http://schemas.openxmlformats.org/drawingml/2006/wordprocessingDrawing" xmlns:w10="urn:schemas-microsoft-com:office:word" xmlns:w="http://schemas.openxmlformats.org/wordprocessingml/2006/main" xmlns:w14="http://schemas.microsoft.com/office/word/2010/wordml" xmlns:w15="http://schemas.microsoft.com/office/word/2012/wordml" xmlns:w16se="http://schemas.microsoft.com/office/word/2015/wordml/symex" xmlns:wpg="http://schemas.microsoft.com/office/word/2010/wordprocessingGroup" xmlns:wpi="http://schemas.microsoft.com/office/word/2010/wordprocessingInk" xmlns:wne="http://schemas.microsoft.com/office/word/2006/wordml" xmlns:wps="http://schemas.microsoft.com/office/word/2010/wordprocessingShape" mc:Ignorable="w14 w15 w16se wp14">
+<w:document xmlns:wpc="http://schemas.microsoft.com/office/word/2010/wordprocessingCanvas" xmlns:mo="http://schemas.microsoft.com/office/mac/office/2008/main" xmlns:mc="http://schemas.openxmlformats.org/markup-compatibility/2006" xmlns:mv="urn:schemas-microsoft-com:mac:vml" xmlns:o="urn:schemas-microsoft-com:office:office" xmlns:r="http://schemas.openxmlformats.org/officeDocument/2006/relationships" xmlns:m="http://schemas.openxmlformats.org/officeDocument/2006/math" xmlns:v="urn:schemas-microsoft-com:vml" xmlns:wp14="http://schemas.microsoft.com/office/word/2010/wordprocessingDrawing" xmlns:wp="http://schemas.openxmlformats.org/drawingml/2006/wordprocessingDrawing" xmlns:w10="urn:schemas-microsoft-com:office:word" xmlns:w="http://schemas.openxmlformats.org/wordprocessingml/2006/main" xmlns:w14="http://schemas.microsoft.com/office/word/2010/wordml" xmlns:w15="http://schemas.microsoft.com/office/word/2012/wordml" xmlns:wpg="http://schemas.microsoft.com/office/word/2010/wordprocessingGroup" xmlns:wpi="http://schemas.microsoft.com/office/word/2010/wordprocessingInk" xmlns:wne="http://schemas.microsoft.com/office/word/2006/wordml" xmlns:wps="http://schemas.microsoft.com/office/word/2010/wordprocessingShape" mc:Ignorable="w14 w15 wp14">
   <w:body>
     <w:p>
       <w:pPr>
@@ -13,8 +13,9 @@
       </w:pPr>
       <w:r>
         <w:rPr>
-          <w:rFonts w:eastAsia="Times New Roman,Georgia"/>
+          <w:rFonts w:ascii="Times New Roman,Georgia" w:eastAsia="Times New Roman,Georgia" w:hAnsi="Times New Roman,Georgia" w:cs="Times New Roman,Georgia"/>
           <w:b/>
+          <w:bCs/>
         </w:rPr>
         <w:t>Report of the g30_keyboard_encoder Circuit</w:t>
       </w:r>
@@ -27,15 +28,17 @@
           <w:numId w:val="3"/>
         </w:numPr>
         <w:rPr>
-          <w:rFonts w:eastAsia="Times New Roman,Georgia"/>
+          <w:rFonts w:ascii="Times New Roman,Georgia" w:eastAsia="Times New Roman,Georgia" w:hAnsi="Times New Roman,Georgia" w:cs="Times New Roman,Georgia"/>
           <w:b/>
+          <w:bCs/>
           <w:color w:val="000000"/>
         </w:rPr>
       </w:pPr>
       <w:r>
         <w:rPr>
-          <w:rFonts w:eastAsia="Times New Roman,Georgia"/>
+          <w:rFonts w:ascii="Times New Roman,Georgia" w:eastAsia="Times New Roman,Georgia" w:hAnsi="Times New Roman,Georgia" w:cs="Times New Roman,Georgia"/>
           <w:b/>
+          <w:bCs/>
         </w:rPr>
         <w:t>Circuit Description</w:t>
       </w:r>
@@ -61,7 +64,15 @@
         </w:numPr>
       </w:pPr>
       <w:r>
-        <w:t>Provide a pinout or symbol diagram.</w:t>
+        <w:t xml:space="preserve">Provide a </w:t>
+      </w:r>
+      <w:proofErr w:type="spellStart"/>
+      <w:r>
+        <w:t>pinout</w:t>
+      </w:r>
+      <w:proofErr w:type="spellEnd"/>
+      <w:r>
+        <w:t xml:space="preserve"> or symbol diagram.</w:t>
       </w:r>
     </w:p>
     <w:p>
@@ -78,33 +89,24 @@
     </w:p>
     <w:p>
       <w:pPr>
-        <w:rPr>
-          <w:lang w:val="fr-CA"/>
-        </w:rPr>
-      </w:pPr>
-      <w:r>
-        <w:t xml:space="preserve">Lorem ipsum dolor sit amet, consectetur adipisicing elit, sed do eiusmod tempor incididunt ut labore et dolore magna aliqua. </w:t>
-      </w:r>
-      <w:r>
-        <w:rPr>
-          <w:lang w:val="fr-CA"/>
-        </w:rPr>
-        <w:t>Ut enim ad minim veniam, quis nostrud exercitation ullamco laboris nisi ut aliquip ex ea commodo consequat.</w:t>
-      </w:r>
-      <w:bookmarkStart w:id="0" w:name="_GoBack"/>
-      <w:bookmarkEnd w:id="0"/>
-    </w:p>
-    <w:p>
-      <w:pPr>
-        <w:rPr>
-          <w:lang w:val="fr-CA"/>
-        </w:rPr>
-      </w:pPr>
-      <w:r>
-        <w:rPr>
-          <w:lang w:val="fr-CA"/>
-        </w:rPr>
-        <w:t>Duis aute irure dolor in reprehenderit in voluptate velit esse cillum dolore eu fugiat nulla pariatur. Excepteur sint occaecat cupidatat non proident, sunt in culpa qui officia deserunt mollit anim id est laborum.</w:t>
+        <w:ind w:firstLine="720"/>
+      </w:pPr>
+      <w:r>
+        <w:t xml:space="preserve">The purpose of this circuit is to encode a 64-bit signal into a 7-bit signal. The input is a signal "KEYS" representing 64 keys on a keyboard and the output </w:t>
+      </w:r>
+      <w:r>
+        <w:t xml:space="preserve">"ASCII_CODE" </w:t>
+      </w:r>
+      <w:r>
+        <w:t xml:space="preserve">is a 7-bit ASCII code. The circuit encodes all numbers as well as upper and lower case letters into their corresponding ASCII code. Figure X shows a </w:t>
+      </w:r>
+      <w:proofErr w:type="spellStart"/>
+      <w:r>
+        <w:t>pinout</w:t>
+      </w:r>
+      <w:proofErr w:type="spellEnd"/>
+      <w:r>
+        <w:t xml:space="preserve"> diagram of the circuit.</w:t>
       </w:r>
     </w:p>
     <w:p>
@@ -117,10 +119,10 @@
           <w:lang w:val="en-US"/>
         </w:rPr>
         <w:drawing>
-          <wp:inline distT="0" distB="0" distL="0" distR="0" wp14:anchorId="56688F34" wp14:editId="170A8902">
-            <wp:extent cx="1798211" cy="3289410"/>
-            <wp:effectExtent l="0" t="0" r="5715" b="0"/>
-            <wp:docPr id="2" name="Picture 2"/>
+          <wp:inline distT="0" distB="0" distL="0" distR="0" wp14:anchorId="668B53BD" wp14:editId="272FF954">
+            <wp:extent cx="3705225" cy="1876425"/>
+            <wp:effectExtent l="0" t="0" r="0" b="0"/>
+            <wp:docPr id="769610018" name="picture"/>
             <wp:cNvGraphicFramePr>
               <a:graphicFrameLocks xmlns:a="http://schemas.openxmlformats.org/drawingml/2006/main" noChangeAspect="1"/>
             </wp:cNvGraphicFramePr>
@@ -128,11 +130,17 @@
               <a:graphicData uri="http://schemas.openxmlformats.org/drawingml/2006/picture">
                 <pic:pic xmlns:pic="http://schemas.openxmlformats.org/drawingml/2006/picture">
                   <pic:nvPicPr>
-                    <pic:cNvPr id="1" name=""/>
+                    <pic:cNvPr id="0" name="picture"/>
                     <pic:cNvPicPr/>
                   </pic:nvPicPr>
                   <pic:blipFill>
-                    <a:blip r:embed="rId8"/>
+                    <a:blip r:embed="rId8">
+                      <a:extLst>
+                        <a:ext uri="{28A0092B-C50C-407E-A947-70E740481C1C}">
+                          <a14:useLocalDpi xmlns:a14="http://schemas.microsoft.com/office/drawing/2010/main" val="0"/>
+                        </a:ext>
+                      </a:extLst>
+                    </a:blip>
                     <a:stretch>
                       <a:fillRect/>
                     </a:stretch>
@@ -140,7 +148,7 @@
                   <pic:spPr>
                     <a:xfrm>
                       <a:off x="0" y="0"/>
-                      <a:ext cx="1804879" cy="3301607"/>
+                      <a:ext cx="3705225" cy="1876425"/>
                     </a:xfrm>
                     <a:prstGeom prst="rect">
                       <a:avLst/>
@@ -155,32 +163,190 @@
     </w:p>
     <w:p>
       <w:pPr>
+        <w:jc w:val="center"/>
+      </w:pPr>
+      <w:r>
+        <w:rPr>
+          <w:i/>
+          <w:iCs/>
+        </w:rPr>
+        <w:t xml:space="preserve">Figure </w:t>
+      </w:r>
+      <w:proofErr w:type="gramStart"/>
+      <w:r>
+        <w:rPr>
+          <w:i/>
+          <w:iCs/>
+        </w:rPr>
+        <w:t>X :</w:t>
+      </w:r>
+      <w:proofErr w:type="gramEnd"/>
+      <w:r>
+        <w:rPr>
+          <w:i/>
+          <w:iCs/>
+        </w:rPr>
+        <w:t xml:space="preserve"> </w:t>
+      </w:r>
+      <w:proofErr w:type="spellStart"/>
+      <w:r>
+        <w:rPr>
+          <w:i/>
+          <w:iCs/>
+        </w:rPr>
+        <w:t>Pinout</w:t>
+      </w:r>
+      <w:proofErr w:type="spellEnd"/>
+      <w:r>
+        <w:rPr>
+          <w:i/>
+          <w:iCs/>
+        </w:rPr>
+        <w:t xml:space="preserve"> Diagram of g30_keyboard_encoder Circuit</w:t>
+      </w:r>
+      <w:bookmarkStart w:id="0" w:name="_GoBack"/>
+      <w:bookmarkEnd w:id="0"/>
+    </w:p>
+    <w:p>
+      <w:pPr>
+        <w:jc w:val="left"/>
+      </w:pPr>
+    </w:p>
+    <w:p>
+      <w:pPr>
+        <w:ind w:firstLine="720"/>
+      </w:pPr>
+      <w:r>
+        <w:t>In order to encode the signal into its corresponding ASCII value, the circuit uses a 64-</w:t>
+      </w:r>
+      <w:proofErr w:type="gramStart"/>
+      <w:r>
+        <w:t>6 bit</w:t>
+      </w:r>
+      <w:proofErr w:type="gramEnd"/>
+      <w:r>
+        <w:t xml:space="preserve"> encoder. This 64-6 encoder is composed of four 16-4 bit encoders, and outputs the index number of the lowest significant bit of a 64-bit signal that is set to high. This component is therefore instantiated in the architecture of the circuit's VHDL code. Since each index value corresponds to a specific character, the circuit is programmed to output a specific 7-bit ASCII code depending on which bit is set to high.</w:t>
+      </w:r>
+    </w:p>
+    <w:p>
+      <w:pPr>
+        <w:ind w:firstLine="720"/>
+      </w:pPr>
+      <w:commentRangeStart w:id="1"/>
+      <w:r>
+        <w:t xml:space="preserve">In order to test the circuit, a test bench that generates every possible output value was designed. It uses a for-loop to set each bit of the "KEYS" signal to high one at a time. It is designed to wait for 10 ns in every iteration to make it possible to observe the output. Then, some random bit values are set to high in order to test for </w:t>
+      </w:r>
+      <w:proofErr w:type="spellStart"/>
+      <w:r>
+        <w:t>aleatory</w:t>
+      </w:r>
+      <w:proofErr w:type="spellEnd"/>
+      <w:r>
+        <w:t xml:space="preserve"> behavior.  </w:t>
+      </w:r>
+      <w:commentRangeEnd w:id="1"/>
+      <w:r>
+        <w:rPr>
+          <w:rStyle w:val="CommentReference"/>
+        </w:rPr>
+        <w:commentReference w:id="1"/>
+      </w:r>
+    </w:p>
+    <w:p>
+      <w:pPr>
+        <w:jc w:val="center"/>
+      </w:pPr>
+      <w:r>
+        <w:rPr>
+          <w:noProof/>
+          <w:lang w:val="en-US"/>
+        </w:rPr>
+        <w:lastRenderedPageBreak/>
+        <w:drawing>
+          <wp:inline distT="0" distB="0" distL="0" distR="0" wp14:anchorId="56688F34" wp14:editId="030A9EC5">
+            <wp:extent cx="1798211" cy="3289410"/>
+            <wp:effectExtent l="0" t="0" r="5715" b="0"/>
+            <wp:docPr id="1780587659" name="picture"/>
+            <wp:cNvGraphicFramePr>
+              <a:graphicFrameLocks xmlns:a="http://schemas.openxmlformats.org/drawingml/2006/main" noChangeAspect="1"/>
+            </wp:cNvGraphicFramePr>
+            <a:graphic xmlns:a="http://schemas.openxmlformats.org/drawingml/2006/main">
+              <a:graphicData uri="http://schemas.openxmlformats.org/drawingml/2006/picture">
+                <pic:pic xmlns:pic="http://schemas.openxmlformats.org/drawingml/2006/picture">
+                  <pic:nvPicPr>
+                    <pic:cNvPr id="0" name="picture"/>
+                    <pic:cNvPicPr/>
+                  </pic:nvPicPr>
+                  <pic:blipFill>
+                    <a:blip r:embed="rId11">
+                      <a:extLst>
+                        <a:ext uri="{28A0092B-C50C-407E-A947-70E740481C1C}">
+                          <a14:useLocalDpi xmlns:a14="http://schemas.microsoft.com/office/drawing/2010/main" val="0"/>
+                        </a:ext>
+                      </a:extLst>
+                    </a:blip>
+                    <a:stretch>
+                      <a:fillRect/>
+                    </a:stretch>
+                  </pic:blipFill>
+                  <pic:spPr>
+                    <a:xfrm>
+                      <a:off x="0" y="0"/>
+                      <a:ext cx="1798211" cy="3289410"/>
+                    </a:xfrm>
+                    <a:prstGeom prst="rect">
+                      <a:avLst/>
+                    </a:prstGeom>
+                  </pic:spPr>
+                </pic:pic>
+              </a:graphicData>
+            </a:graphic>
+          </wp:inline>
+        </w:drawing>
+      </w:r>
+    </w:p>
+    <w:p>
+      <w:pPr>
         <w:pStyle w:val="Caption"/>
         <w:jc w:val="center"/>
       </w:pPr>
-      <w:bookmarkStart w:id="1" w:name="_Ref464214715"/>
-      <w:bookmarkStart w:id="2" w:name="_Ref464214710"/>
+      <w:bookmarkStart w:id="2" w:name="_Ref464214715"/>
+      <w:bookmarkStart w:id="3" w:name="_Ref464214710"/>
       <w:r>
         <w:t xml:space="preserve">Figure </w:t>
       </w:r>
-      <w:fldSimple w:instr=" SEQ Figure \* ARABIC ">
-        <w:r>
-          <w:rPr>
-            <w:noProof/>
-          </w:rPr>
-          <w:t>1</w:t>
-        </w:r>
-      </w:fldSimple>
-      <w:bookmarkEnd w:id="1"/>
+      <w:r>
+        <w:fldChar w:fldCharType="begin"/>
+      </w:r>
+      <w:r>
+        <w:instrText xml:space="preserve"> SEQ Figure \* ARABIC </w:instrText>
+      </w:r>
+      <w:r>
+        <w:fldChar w:fldCharType="separate"/>
+      </w:r>
+      <w:r>
+        <w:rPr>
+          <w:noProof/>
+        </w:rPr>
+        <w:t>1</w:t>
+      </w:r>
+      <w:r>
+        <w:fldChar w:fldCharType="end"/>
+      </w:r>
+      <w:bookmarkEnd w:id="2"/>
       <w:r>
         <w:t>. 7-Bit ASCII Table.</w:t>
       </w:r>
-      <w:bookmarkEnd w:id="2"/>
-    </w:p>
-    <w:p/>
-    <w:p/>
-    <w:p/>
-    <w:p/>
+      <w:bookmarkEnd w:id="3"/>
+      <w:r>
+        <w:t xml:space="preserve"> </w:t>
+      </w:r>
+    </w:p>
+    <w:p>
+      <w:r>
+        <w:br w:type="page"/>
+      </w:r>
+    </w:p>
     <w:p>
       <w:pPr>
         <w:pStyle w:val="ListParagraph"/>
@@ -189,15 +355,17 @@
           <w:numId w:val="3"/>
         </w:numPr>
         <w:rPr>
-          <w:rFonts w:eastAsia="Times New Roman,Georgia"/>
+          <w:rFonts w:ascii="Times New Roman,Georgia" w:eastAsia="Times New Roman,Georgia" w:hAnsi="Times New Roman,Georgia" w:cs="Times New Roman,Georgia"/>
           <w:b/>
+          <w:bCs/>
           <w:color w:val="000000"/>
         </w:rPr>
       </w:pPr>
       <w:r>
         <w:rPr>
-          <w:rFonts w:eastAsia="Times New Roman,Georgia"/>
+          <w:rFonts w:ascii="Times New Roman,Georgia" w:eastAsia="Times New Roman,Georgia" w:hAnsi="Times New Roman,Georgia" w:cs="Times New Roman,Georgia"/>
           <w:b/>
+          <w:bCs/>
         </w:rPr>
         <w:lastRenderedPageBreak/>
         <w:t>Testing</w:t>
@@ -369,24 +537,34 @@
         <w:pStyle w:val="Caption"/>
         <w:keepNext/>
       </w:pPr>
-      <w:bookmarkStart w:id="3" w:name="_Ref464216585"/>
-      <w:bookmarkStart w:id="4" w:name="_Ref464216838"/>
+      <w:bookmarkStart w:id="4" w:name="_Ref464216585"/>
+      <w:bookmarkStart w:id="5" w:name="_Ref464216838"/>
       <w:r>
         <w:t xml:space="preserve">Table </w:t>
       </w:r>
-      <w:fldSimple w:instr=" SEQ Table \* ARABIC ">
-        <w:r>
-          <w:rPr>
-            <w:noProof/>
-          </w:rPr>
-          <w:t>1</w:t>
-        </w:r>
-      </w:fldSimple>
-      <w:bookmarkEnd w:id="3"/>
+      <w:r>
+        <w:fldChar w:fldCharType="begin"/>
+      </w:r>
+      <w:r>
+        <w:instrText xml:space="preserve"> SEQ Table \* ARABIC </w:instrText>
+      </w:r>
+      <w:r>
+        <w:fldChar w:fldCharType="separate"/>
+      </w:r>
+      <w:r>
+        <w:rPr>
+          <w:noProof/>
+        </w:rPr>
+        <w:t>1</w:t>
+      </w:r>
+      <w:r>
+        <w:fldChar w:fldCharType="end"/>
+      </w:r>
+      <w:bookmarkEnd w:id="4"/>
       <w:r>
         <w:t>. Expected ASCII_CODE to Arbitrary Input</w:t>
       </w:r>
-      <w:bookmarkEnd w:id="4"/>
+      <w:bookmarkEnd w:id="5"/>
     </w:p>
     <w:tbl>
       <w:tblPr>
@@ -414,6 +592,7 @@
             <w:r>
               <w:rPr>
                 <w:b/>
+                <w:bCs/>
               </w:rPr>
               <w:t>KEYS (unsigned value)</w:t>
             </w:r>
@@ -433,6 +612,7 @@
             <w:r>
               <w:rPr>
                 <w:b/>
+                <w:bCs/>
               </w:rPr>
               <w:t>Least significant ‘1’ index</w:t>
             </w:r>
@@ -452,14 +632,9 @@
             <w:r>
               <w:rPr>
                 <w:b/>
+                <w:bCs/>
               </w:rPr>
-              <w:t>ASCII_CODE (hexadecimal</w:t>
-            </w:r>
-            <w:r>
-              <w:rPr>
-                <w:b/>
-              </w:rPr>
-              <w:t>)</w:t>
+              <w:t>ASCII_CODE (hexadecimal)</w:t>
             </w:r>
           </w:p>
         </w:tc>
@@ -802,6 +977,7 @@
         <w:t xml:space="preserve"> appear in the waveform.</w:t>
       </w:r>
     </w:p>
+    <w:p/>
     <w:p>
       <w:pPr>
         <w:keepNext/>
@@ -831,7 +1007,7 @@
                     </pic:cNvPicPr>
                   </pic:nvPicPr>
                   <pic:blipFill rotWithShape="1">
-                    <a:blip r:embed="rId9">
+                    <a:blip r:embed="rId12">
                       <a:extLst>
                         <a:ext uri="{28A0092B-C50C-407E-A947-70E740481C1C}">
                           <a14:useLocalDpi xmlns:a14="http://schemas.microsoft.com/office/drawing/2010/main" val="0"/>
@@ -869,21 +1045,31 @@
     <w:p>
       <w:pPr>
         <w:pStyle w:val="Caption"/>
-        <w:jc w:val="center"/>
-      </w:pPr>
-      <w:bookmarkStart w:id="5" w:name="_Ref464229780"/>
+        <w:jc w:val="left"/>
+      </w:pPr>
+      <w:bookmarkStart w:id="6" w:name="_Ref464229780"/>
       <w:r>
         <w:t xml:space="preserve">Figure </w:t>
       </w:r>
-      <w:fldSimple w:instr=" SEQ Figure \* ARABIC ">
-        <w:r>
-          <w:rPr>
-            <w:noProof/>
-          </w:rPr>
-          <w:t>2</w:t>
-        </w:r>
-      </w:fldSimple>
-      <w:bookmarkEnd w:id="5"/>
+      <w:r>
+        <w:fldChar w:fldCharType="begin"/>
+      </w:r>
+      <w:r>
+        <w:instrText xml:space="preserve"> SEQ Figure \* ARABIC </w:instrText>
+      </w:r>
+      <w:r>
+        <w:fldChar w:fldCharType="separate"/>
+      </w:r>
+      <w:r>
+        <w:rPr>
+          <w:noProof/>
+        </w:rPr>
+        <w:t>2</w:t>
+      </w:r>
+      <w:r>
+        <w:fldChar w:fldCharType="end"/>
+      </w:r>
+      <w:bookmarkEnd w:id="6"/>
       <w:r>
         <w:t>. Valid Input a</w:t>
       </w:r>
@@ -891,6 +1077,7 @@
         <w:t>nd Error Condition Waveform.</w:t>
       </w:r>
     </w:p>
+    <w:p/>
     <w:p>
       <w:pPr>
         <w:keepNext/>
@@ -902,6 +1089,7 @@
           <w:noProof/>
           <w:lang w:val="en-US"/>
         </w:rPr>
+        <w:lastRenderedPageBreak/>
         <w:drawing>
           <wp:inline distT="0" distB="0" distL="0" distR="0" wp14:anchorId="3887C0AE" wp14:editId="1C1207DD">
             <wp:extent cx="5932805" cy="526415"/>
@@ -920,7 +1108,7 @@
                     </pic:cNvPicPr>
                   </pic:nvPicPr>
                   <pic:blipFill>
-                    <a:blip r:embed="rId10">
+                    <a:blip r:embed="rId13">
                       <a:extLst>
                         <a:ext uri="{28A0092B-C50C-407E-A947-70E740481C1C}">
                           <a14:useLocalDpi xmlns:a14="http://schemas.microsoft.com/office/drawing/2010/main" val="0"/>
@@ -955,9 +1143,120 @@
     <w:p>
       <w:pPr>
         <w:pStyle w:val="Caption"/>
-        <w:jc w:val="center"/>
-      </w:pPr>
-      <w:bookmarkStart w:id="6" w:name="_Ref464229929"/>
+        <w:jc w:val="left"/>
+      </w:pPr>
+      <w:bookmarkStart w:id="7" w:name="_Ref464229929"/>
+      <w:r>
+        <w:t xml:space="preserve">Figure </w:t>
+      </w:r>
+      <w:r>
+        <w:fldChar w:fldCharType="begin"/>
+      </w:r>
+      <w:r>
+        <w:instrText xml:space="preserve"> SEQ Figure \* ARABIC </w:instrText>
+      </w:r>
+      <w:r>
+        <w:fldChar w:fldCharType="separate"/>
+      </w:r>
+      <w:r>
+        <w:rPr>
+          <w:noProof/>
+        </w:rPr>
+        <w:t>3</w:t>
+      </w:r>
+      <w:r>
+        <w:fldChar w:fldCharType="end"/>
+      </w:r>
+      <w:bookmarkEnd w:id="7"/>
+      <w:r>
+        <w:t>. Arbitrary Input Waveform.</w:t>
+      </w:r>
+    </w:p>
+    <w:p/>
+    <w:p>
+      <w:r>
+        <w:t>Afterwards, the keyboard encoder, as well as the LED decoder, were tested together on the Altera DE1 board. To do this, the g30_keyboard_encoder was combined with the g30_7_segment_decoder in the g30_keyboard_to_LED VHDL file. Since only 10 switches are available to us on the board, we decided to test all the numeric characters, from ‘0’ to ‘9’. By the way we connected the pins to our circuit, the least significant character is associated with the least significant switch. So, if switch 0 is ON, character ‘0’ should appear on the 7 segment LED. The behavior is also such that only the least significant character will be shown. For example, if switch 1 and 5 are ON, only ‘1’ will be displayed on the LED. If no switches are on, the LED will be completely off.</w:t>
+      </w:r>
+      <w:r>
+        <w:t xml:space="preserve"> This port mapping to the Cyclone II EP2C20F484C7 can be seen in </w:t>
+      </w:r>
+      <w:r>
+        <w:fldChar w:fldCharType="begin"/>
+      </w:r>
+      <w:r>
+        <w:instrText xml:space="preserve"> REF _Ref464304066 \h </w:instrText>
+      </w:r>
+      <w:r>
+        <w:fldChar w:fldCharType="separate"/>
+      </w:r>
+      <w:r>
+        <w:t xml:space="preserve">Figure </w:t>
+      </w:r>
+      <w:r>
+        <w:rPr>
+          <w:noProof/>
+        </w:rPr>
+        <w:t>4</w:t>
+      </w:r>
+      <w:r>
+        <w:fldChar w:fldCharType="end"/>
+      </w:r>
+      <w:r>
+        <w:t>.</w:t>
+      </w:r>
+    </w:p>
+    <w:p>
+      <w:pPr>
+        <w:keepNext/>
+        <w:ind w:firstLine="0"/>
+      </w:pPr>
+      <w:r>
+        <w:rPr>
+          <w:noProof/>
+          <w:lang w:val="en-US"/>
+        </w:rPr>
+        <w:drawing>
+          <wp:inline distT="0" distB="0" distL="0" distR="0" wp14:anchorId="2E3030FC" wp14:editId="09D3F2A4">
+            <wp:extent cx="5943600" cy="1657350"/>
+            <wp:effectExtent l="0" t="0" r="0" b="0"/>
+            <wp:docPr id="3" name="Picture 3"/>
+            <wp:cNvGraphicFramePr>
+              <a:graphicFrameLocks xmlns:a="http://schemas.openxmlformats.org/drawingml/2006/main" noChangeAspect="1"/>
+            </wp:cNvGraphicFramePr>
+            <a:graphic xmlns:a="http://schemas.openxmlformats.org/drawingml/2006/main">
+              <a:graphicData uri="http://schemas.openxmlformats.org/drawingml/2006/picture">
+                <pic:pic xmlns:pic="http://schemas.openxmlformats.org/drawingml/2006/picture">
+                  <pic:nvPicPr>
+                    <pic:cNvPr id="1" name=""/>
+                    <pic:cNvPicPr/>
+                  </pic:nvPicPr>
+                  <pic:blipFill>
+                    <a:blip r:embed="rId14"/>
+                    <a:stretch>
+                      <a:fillRect/>
+                    </a:stretch>
+                  </pic:blipFill>
+                  <pic:spPr>
+                    <a:xfrm>
+                      <a:off x="0" y="0"/>
+                      <a:ext cx="5943600" cy="1657350"/>
+                    </a:xfrm>
+                    <a:prstGeom prst="rect">
+                      <a:avLst/>
+                    </a:prstGeom>
+                  </pic:spPr>
+                </pic:pic>
+              </a:graphicData>
+            </a:graphic>
+          </wp:inline>
+        </w:drawing>
+      </w:r>
+    </w:p>
+    <w:p>
+      <w:pPr>
+        <w:pStyle w:val="Caption"/>
+      </w:pPr>
+      <w:bookmarkStart w:id="8" w:name="_Ref464304066"/>
       <w:r>
         <w:t xml:space="preserve">Figure </w:t>
       </w:r>
@@ -966,32 +1265,45 @@
           <w:rPr>
             <w:noProof/>
           </w:rPr>
-          <w:t>3</w:t>
+          <w:t>4</w:t>
         </w:r>
       </w:fldSimple>
-      <w:bookmarkEnd w:id="6"/>
-      <w:r>
-        <w:t>. Arbitrary Input Waveform.</w:t>
-      </w:r>
-    </w:p>
-    <w:p>
-      <w:r>
-        <w:lastRenderedPageBreak/>
-        <w:t>Afterwards, the</w:t>
-      </w:r>
-      <w:r>
-        <w:t xml:space="preserve"> keyboard</w:t>
-      </w:r>
-      <w:r>
-        <w:t xml:space="preserve"> encoder, as well as the LED decoder, were tested together </w:t>
-      </w:r>
-      <w:r>
-        <w:t>on the Altera DE1 board.</w:t>
-      </w:r>
-      <w:r>
-        <w:t xml:space="preserve"> Since only 10 switches are available to us on the board, we decided to test all the numeric characters, from ‘0’ to ‘9’. By the way we connected the pins to our circuit, the least significant character is associated with the least significant switch. So, if switch 0 is ON, character ‘0’ should appear on the 7 segment LED. The behavior is also such that only the least significant character will be shown. For example, if switch 1 and 5 are ON, only ‘1’ will be displayed on the LED. If no switches are on, the LED will be completely off.</w:t>
-      </w:r>
-    </w:p>
+      <w:bookmarkEnd w:id="8"/>
+      <w:r>
+        <w:t>. Keyboard Encoder Pin Mapping On the Cyclone II EP2C20F484C7.</w:t>
+      </w:r>
+    </w:p>
+    <w:p/>
+    <w:p>
+      <w:r>
+        <w:fldChar w:fldCharType="begin"/>
+      </w:r>
+      <w:r>
+        <w:instrText xml:space="preserve"> REF _Ref464460484 \h </w:instrText>
+      </w:r>
+      <w:r>
+        <w:fldChar w:fldCharType="separate"/>
+      </w:r>
+      <w:r>
+        <w:t xml:space="preserve">Figure </w:t>
+      </w:r>
+      <w:r>
+        <w:rPr>
+          <w:noProof/>
+        </w:rPr>
+        <w:t>5</w:t>
+      </w:r>
+      <w:r>
+        <w:fldChar w:fldCharType="end"/>
+      </w:r>
+      <w:r>
+        <w:t xml:space="preserve"> </w:t>
+      </w:r>
+      <w:r>
+        <w:t xml:space="preserve">shows the resulting 7 segment LED patterns for all test inputs. This confirms the expected behaviour, showing all characters from ‘0’ to ‘9’, as well as the error case (no keys are pressed). Note that we used the least significant 7-segment decoder (on the right), and the other ones stayed on. Even though we did not test all the possible characters with the Altera DE1 board, we are confident that the circuit behaves correctly, since we also tested a big percentage of possible inputs in the VHDL test bench as well. </w:t>
+      </w:r>
+    </w:p>
+    <w:p/>
     <w:p>
       <w:pPr>
         <w:keepNext/>
@@ -1003,8 +1315,9 @@
           <w:noProof/>
           <w:lang w:val="en-US"/>
         </w:rPr>
+        <w:lastRenderedPageBreak/>
         <w:drawing>
-          <wp:inline distT="0" distB="0" distL="0" distR="0" wp14:anchorId="4EA4B356" wp14:editId="5DF00ADB">
+          <wp:inline distT="0" distB="0" distL="0" distR="0" wp14:anchorId="7C92DA40" wp14:editId="28CBCD5A">
             <wp:extent cx="5937250" cy="717550"/>
             <wp:effectExtent l="0" t="0" r="6350" b="6350"/>
             <wp:docPr id="4" name="Picture 4"/>
@@ -1021,7 +1334,7 @@
                     </pic:cNvPicPr>
                   </pic:nvPicPr>
                   <pic:blipFill>
-                    <a:blip r:embed="rId11" cstate="print">
+                    <a:blip r:embed="rId15" cstate="print">
                       <a:extLst>
                         <a:ext uri="{28A0092B-C50C-407E-A947-70E740481C1C}">
                           <a14:useLocalDpi xmlns:a14="http://schemas.microsoft.com/office/drawing/2010/main" val="0"/>
@@ -1056,19 +1369,31 @@
     <w:p>
       <w:pPr>
         <w:pStyle w:val="Caption"/>
-        <w:jc w:val="center"/>
-      </w:pPr>
+        <w:jc w:val="left"/>
+      </w:pPr>
+      <w:bookmarkStart w:id="9" w:name="_Ref464460484"/>
       <w:r>
         <w:t xml:space="preserve">Figure </w:t>
       </w:r>
-      <w:fldSimple w:instr=" SEQ Figure \* ARABIC ">
-        <w:r>
-          <w:rPr>
-            <w:noProof/>
-          </w:rPr>
-          <w:t>4</w:t>
-        </w:r>
-      </w:fldSimple>
+      <w:r>
+        <w:fldChar w:fldCharType="begin"/>
+      </w:r>
+      <w:r>
+        <w:instrText xml:space="preserve"> SEQ Figure \* ARABIC </w:instrText>
+      </w:r>
+      <w:r>
+        <w:fldChar w:fldCharType="separate"/>
+      </w:r>
+      <w:r>
+        <w:rPr>
+          <w:noProof/>
+        </w:rPr>
+        <w:t>5</w:t>
+      </w:r>
+      <w:r>
+        <w:fldChar w:fldCharType="end"/>
+      </w:r>
+      <w:bookmarkEnd w:id="9"/>
       <w:r>
         <w:t>. 7-Segment LED Output.</w:t>
       </w:r>
@@ -1076,8 +1401,8 @@
     <w:p>
       <w:pPr>
         <w:sectPr>
-          <w:headerReference w:type="first" r:id="rId12"/>
-          <w:footerReference w:type="first" r:id="rId13"/>
+          <w:headerReference w:type="first" r:id="rId16"/>
+          <w:footerReference w:type="first" r:id="rId17"/>
           <w:pgSz w:w="12240" w:h="15840"/>
           <w:pgMar w:top="1440" w:right="1440" w:bottom="1440" w:left="1440" w:header="708" w:footer="708" w:gutter="0"/>
           <w:cols w:space="708"/>
@@ -1085,30 +1410,6 @@
           <w:docGrid w:linePitch="360"/>
         </w:sectPr>
       </w:pPr>
-      <w:r>
-        <w:t xml:space="preserve">Figure </w:t>
-      </w:r>
-      <w:r>
-        <w:t>ZZ</w:t>
-      </w:r>
-      <w:r>
-        <w:t xml:space="preserve"> shows the resulting 7 segment LED patterns for all test inputs. </w:t>
-      </w:r>
-      <w:r>
-        <w:t>This confirms the expected behaviour, showing all characters from ‘0’ to ‘9’, as well as the error case (no keys are pressed).</w:t>
-      </w:r>
-      <w:r>
-        <w:t xml:space="preserve"> Note that we used the least significant 7-segment decoder (on the right), and the other ones stayed on.</w:t>
-      </w:r>
-      <w:r>
-        <w:t xml:space="preserve"> Even though we did not test all the possible characters </w:t>
-      </w:r>
-      <w:r>
-        <w:t>with the Altera DE1 board, we are confident that the circuit behaves correctly, since we also tested a big percentage of possible inputs in the VHDL test bench as well.</w:t>
-      </w:r>
-      <w:r>
-        <w:t xml:space="preserve"> </w:t>
-      </w:r>
     </w:p>
     <w:p>
       <w:r>
@@ -1143,7 +1444,7 @@
                     </pic:cNvPicPr>
                   </pic:nvPicPr>
                   <pic:blipFill rotWithShape="1">
-                    <a:blip r:embed="rId14" cstate="print">
+                    <a:blip r:embed="rId18" cstate="print">
                       <a:extLst>
                         <a:ext uri="{28A0092B-C50C-407E-A947-70E740481C1C}">
                           <a14:useLocalDpi xmlns:a14="http://schemas.microsoft.com/office/drawing/2010/main" val="0"/>
@@ -1188,7 +1489,7 @@
       </w:r>
     </w:p>
     <w:sectPr>
-      <w:headerReference w:type="first" r:id="rId15"/>
+      <w:headerReference w:type="first" r:id="rId19"/>
       <w:pgSz w:w="15840" w:h="12240" w:orient="landscape"/>
       <w:pgMar w:top="360" w:right="1440" w:bottom="360" w:left="173" w:header="706" w:footer="706" w:gutter="0"/>
       <w:cols w:space="708"/>
@@ -1199,8 +1500,35 @@
 </w:document>
 </file>
 
+<file path=word/comments.xml><?xml version="1.0" encoding="utf-8"?>
+<w:comments xmlns:wpc="http://schemas.microsoft.com/office/word/2010/wordprocessingCanvas" xmlns:mo="http://schemas.microsoft.com/office/mac/office/2008/main" xmlns:mc="http://schemas.openxmlformats.org/markup-compatibility/2006" xmlns:mv="urn:schemas-microsoft-com:mac:vml" xmlns:o="urn:schemas-microsoft-com:office:office" xmlns:r="http://schemas.openxmlformats.org/officeDocument/2006/relationships" xmlns:m="http://schemas.openxmlformats.org/officeDocument/2006/math" xmlns:v="urn:schemas-microsoft-com:vml" xmlns:wp14="http://schemas.microsoft.com/office/word/2010/wordprocessingDrawing" xmlns:wp="http://schemas.openxmlformats.org/drawingml/2006/wordprocessingDrawing" xmlns:w10="urn:schemas-microsoft-com:office:word" xmlns:w="http://schemas.openxmlformats.org/wordprocessingml/2006/main" xmlns:w14="http://schemas.microsoft.com/office/word/2010/wordml" xmlns:w15="http://schemas.microsoft.com/office/word/2012/wordml" xmlns:wpg="http://schemas.microsoft.com/office/word/2010/wordprocessingGroup" xmlns:wpi="http://schemas.microsoft.com/office/word/2010/wordprocessingInk" xmlns:wne="http://schemas.microsoft.com/office/word/2006/wordml" xmlns:wps="http://schemas.microsoft.com/office/word/2010/wordprocessingShape" mc:Ignorable="w14 w15 wp14">
+  <w:comment w:id="1" w:author="Sean Stappas" w:date="2016-10-17T09:42:00Z" w:initials="SS">
+    <w:p>
+      <w:pPr>
+        <w:pStyle w:val="CommentText"/>
+      </w:pPr>
+      <w:r>
+        <w:rPr>
+          <w:rStyle w:val="CommentReference"/>
+        </w:rPr>
+        <w:annotationRef/>
+      </w:r>
+      <w:r>
+        <w:t>I already talk about this</w:t>
+      </w:r>
+    </w:p>
+  </w:comment>
+</w:comments>
+</file>
+
+<file path=word/commentsExtended.xml><?xml version="1.0" encoding="utf-8"?>
+<w15:commentsEx xmlns:wpc="http://schemas.microsoft.com/office/word/2010/wordprocessingCanvas" xmlns:mo="http://schemas.microsoft.com/office/mac/office/2008/main" xmlns:mc="http://schemas.openxmlformats.org/markup-compatibility/2006" xmlns:mv="urn:schemas-microsoft-com:mac:vml" xmlns:o="urn:schemas-microsoft-com:office:office" xmlns:r="http://schemas.openxmlformats.org/officeDocument/2006/relationships" xmlns:m="http://schemas.openxmlformats.org/officeDocument/2006/math" xmlns:v="urn:schemas-microsoft-com:vml" xmlns:wp14="http://schemas.microsoft.com/office/word/2010/wordprocessingDrawing" xmlns:wp="http://schemas.openxmlformats.org/drawingml/2006/wordprocessingDrawing" xmlns:w10="urn:schemas-microsoft-com:office:word" xmlns:w="http://schemas.openxmlformats.org/wordprocessingml/2006/main" xmlns:w14="http://schemas.microsoft.com/office/word/2010/wordml" xmlns:w15="http://schemas.microsoft.com/office/word/2012/wordml" xmlns:wpg="http://schemas.microsoft.com/office/word/2010/wordprocessingGroup" xmlns:wpi="http://schemas.microsoft.com/office/word/2010/wordprocessingInk" xmlns:wne="http://schemas.microsoft.com/office/word/2006/wordml" xmlns:wps="http://schemas.microsoft.com/office/word/2010/wordprocessingShape" mc:Ignorable="w14 w15 wp14">
+  <w15:commentEx w15:paraId="279F3122" w15:done="0"/>
+</w15:commentsEx>
+</file>
+
 <file path=word/endnotes.xml><?xml version="1.0" encoding="utf-8"?>
-<w:endnotes xmlns:wpc="http://schemas.microsoft.com/office/word/2010/wordprocessingCanvas" xmlns:cx="http://schemas.microsoft.com/office/drawing/2014/chartex" xmlns:cx1="http://schemas.microsoft.com/office/drawing/2015/9/8/chartex" xmlns:cx2="http://schemas.microsoft.com/office/drawing/2015/10/21/chartex" xmlns:cx3="http://schemas.microsoft.com/office/drawing/2016/5/9/chartex" xmlns:cx4="http://schemas.microsoft.com/office/drawing/2016/5/10/chartex" xmlns:cx5="http://schemas.microsoft.com/office/drawing/2016/5/11/chartex" xmlns:mc="http://schemas.openxmlformats.org/markup-compatibility/2006" xmlns:o="urn:schemas-microsoft-com:office:office" xmlns:r="http://schemas.openxmlformats.org/officeDocument/2006/relationships" xmlns:m="http://schemas.openxmlformats.org/officeDocument/2006/math" xmlns:v="urn:schemas-microsoft-com:vml" xmlns:wp14="http://schemas.microsoft.com/office/word/2010/wordprocessingDrawing" xmlns:wp="http://schemas.openxmlformats.org/drawingml/2006/wordprocessingDrawing" xmlns:w10="urn:schemas-microsoft-com:office:word" xmlns:w="http://schemas.openxmlformats.org/wordprocessingml/2006/main" xmlns:w14="http://schemas.microsoft.com/office/word/2010/wordml" xmlns:w15="http://schemas.microsoft.com/office/word/2012/wordml" xmlns:w16se="http://schemas.microsoft.com/office/word/2015/wordml/symex" xmlns:wpg="http://schemas.microsoft.com/office/word/2010/wordprocessingGroup" xmlns:wpi="http://schemas.microsoft.com/office/word/2010/wordprocessingInk" xmlns:wne="http://schemas.microsoft.com/office/word/2006/wordml" xmlns:wps="http://schemas.microsoft.com/office/word/2010/wordprocessingShape" mc:Ignorable="w14 w15 w16se wp14">
+<w:endnotes xmlns:wpc="http://schemas.microsoft.com/office/word/2010/wordprocessingCanvas" xmlns:mo="http://schemas.microsoft.com/office/mac/office/2008/main" xmlns:mc="http://schemas.openxmlformats.org/markup-compatibility/2006" xmlns:mv="urn:schemas-microsoft-com:mac:vml" xmlns:o="urn:schemas-microsoft-com:office:office" xmlns:r="http://schemas.openxmlformats.org/officeDocument/2006/relationships" xmlns:m="http://schemas.openxmlformats.org/officeDocument/2006/math" xmlns:v="urn:schemas-microsoft-com:vml" xmlns:wp14="http://schemas.microsoft.com/office/word/2010/wordprocessingDrawing" xmlns:wp="http://schemas.openxmlformats.org/drawingml/2006/wordprocessingDrawing" xmlns:w10="urn:schemas-microsoft-com:office:word" xmlns:w="http://schemas.openxmlformats.org/wordprocessingml/2006/main" xmlns:w14="http://schemas.microsoft.com/office/word/2010/wordml" xmlns:w15="http://schemas.microsoft.com/office/word/2012/wordml" xmlns:wpg="http://schemas.microsoft.com/office/word/2010/wordprocessingGroup" xmlns:wpi="http://schemas.microsoft.com/office/word/2010/wordprocessingInk" xmlns:wne="http://schemas.microsoft.com/office/word/2006/wordml" xmlns:wps="http://schemas.microsoft.com/office/word/2010/wordprocessingShape" mc:Ignorable="w14 w15 wp14">
   <w:endnote w:type="separator" w:id="-1">
     <w:p>
       <w:r>
@@ -1222,10 +1550,10 @@
 </file>
 
 <file path=word/footer1.xml><?xml version="1.0" encoding="utf-8"?>
-<w:ftr xmlns:wpc="http://schemas.microsoft.com/office/word/2010/wordprocessingCanvas" xmlns:cx="http://schemas.microsoft.com/office/drawing/2014/chartex" xmlns:cx1="http://schemas.microsoft.com/office/drawing/2015/9/8/chartex" xmlns:cx2="http://schemas.microsoft.com/office/drawing/2015/10/21/chartex" xmlns:cx3="http://schemas.microsoft.com/office/drawing/2016/5/9/chartex" xmlns:cx4="http://schemas.microsoft.com/office/drawing/2016/5/10/chartex" xmlns:cx5="http://schemas.microsoft.com/office/drawing/2016/5/11/chartex" xmlns:mc="http://schemas.openxmlformats.org/markup-compatibility/2006" xmlns:o="urn:schemas-microsoft-com:office:office" xmlns:r="http://schemas.openxmlformats.org/officeDocument/2006/relationships" xmlns:m="http://schemas.openxmlformats.org/officeDocument/2006/math" xmlns:v="urn:schemas-microsoft-com:vml" xmlns:wp14="http://schemas.microsoft.com/office/word/2010/wordprocessingDrawing" xmlns:wp="http://schemas.openxmlformats.org/drawingml/2006/wordprocessingDrawing" xmlns:w10="urn:schemas-microsoft-com:office:word" xmlns:w="http://schemas.openxmlformats.org/wordprocessingml/2006/main" xmlns:w14="http://schemas.microsoft.com/office/word/2010/wordml" xmlns:w15="http://schemas.microsoft.com/office/word/2012/wordml" xmlns:w16se="http://schemas.microsoft.com/office/word/2015/wordml/symex" xmlns:wpg="http://schemas.microsoft.com/office/word/2010/wordprocessingGroup" xmlns:wpi="http://schemas.microsoft.com/office/word/2010/wordprocessingInk" xmlns:wne="http://schemas.microsoft.com/office/word/2006/wordml" xmlns:wps="http://schemas.microsoft.com/office/word/2010/wordprocessingShape" mc:Ignorable="w14 w15 w16se wp14">
+<w:ftr xmlns:wpc="http://schemas.microsoft.com/office/word/2010/wordprocessingCanvas" xmlns:mo="http://schemas.microsoft.com/office/mac/office/2008/main" xmlns:mc="http://schemas.openxmlformats.org/markup-compatibility/2006" xmlns:mv="urn:schemas-microsoft-com:mac:vml" xmlns:o="urn:schemas-microsoft-com:office:office" xmlns:r="http://schemas.openxmlformats.org/officeDocument/2006/relationships" xmlns:m="http://schemas.openxmlformats.org/officeDocument/2006/math" xmlns:v="urn:schemas-microsoft-com:vml" xmlns:wp14="http://schemas.microsoft.com/office/word/2010/wordprocessingDrawing" xmlns:wp="http://schemas.openxmlformats.org/drawingml/2006/wordprocessingDrawing" xmlns:w10="urn:schemas-microsoft-com:office:word" xmlns:w="http://schemas.openxmlformats.org/wordprocessingml/2006/main" xmlns:w14="http://schemas.microsoft.com/office/word/2010/wordml" xmlns:w15="http://schemas.microsoft.com/office/word/2012/wordml" xmlns:wpg="http://schemas.microsoft.com/office/word/2010/wordprocessingGroup" xmlns:wpi="http://schemas.microsoft.com/office/word/2010/wordprocessingInk" xmlns:wne="http://schemas.microsoft.com/office/word/2006/wordml" xmlns:wps="http://schemas.microsoft.com/office/word/2010/wordprocessingShape" mc:Ignorable="w14 w15 wp14">
   <w:sdt>
     <w:sdtPr>
-      <w:id w:val="-955327336"/>
+      <w:id w:val="-1720662284"/>
       <w:docPartObj>
         <w:docPartGallery w:val="Page Numbers (Bottom of Page)"/>
         <w:docPartUnique/>
@@ -1274,7 +1602,7 @@
 </file>
 
 <file path=word/footnotes.xml><?xml version="1.0" encoding="utf-8"?>
-<w:footnotes xmlns:wpc="http://schemas.microsoft.com/office/word/2010/wordprocessingCanvas" xmlns:cx="http://schemas.microsoft.com/office/drawing/2014/chartex" xmlns:cx1="http://schemas.microsoft.com/office/drawing/2015/9/8/chartex" xmlns:cx2="http://schemas.microsoft.com/office/drawing/2015/10/21/chartex" xmlns:cx3="http://schemas.microsoft.com/office/drawing/2016/5/9/chartex" xmlns:cx4="http://schemas.microsoft.com/office/drawing/2016/5/10/chartex" xmlns:cx5="http://schemas.microsoft.com/office/drawing/2016/5/11/chartex" xmlns:mc="http://schemas.openxmlformats.org/markup-compatibility/2006" xmlns:o="urn:schemas-microsoft-com:office:office" xmlns:r="http://schemas.openxmlformats.org/officeDocument/2006/relationships" xmlns:m="http://schemas.openxmlformats.org/officeDocument/2006/math" xmlns:v="urn:schemas-microsoft-com:vml" xmlns:wp14="http://schemas.microsoft.com/office/word/2010/wordprocessingDrawing" xmlns:wp="http://schemas.openxmlformats.org/drawingml/2006/wordprocessingDrawing" xmlns:w10="urn:schemas-microsoft-com:office:word" xmlns:w="http://schemas.openxmlformats.org/wordprocessingml/2006/main" xmlns:w14="http://schemas.microsoft.com/office/word/2010/wordml" xmlns:w15="http://schemas.microsoft.com/office/word/2012/wordml" xmlns:w16se="http://schemas.microsoft.com/office/word/2015/wordml/symex" xmlns:wpg="http://schemas.microsoft.com/office/word/2010/wordprocessingGroup" xmlns:wpi="http://schemas.microsoft.com/office/word/2010/wordprocessingInk" xmlns:wne="http://schemas.microsoft.com/office/word/2006/wordml" xmlns:wps="http://schemas.microsoft.com/office/word/2010/wordprocessingShape" mc:Ignorable="w14 w15 w16se wp14">
+<w:footnotes xmlns:wpc="http://schemas.microsoft.com/office/word/2010/wordprocessingCanvas" xmlns:mo="http://schemas.microsoft.com/office/mac/office/2008/main" xmlns:mc="http://schemas.openxmlformats.org/markup-compatibility/2006" xmlns:mv="urn:schemas-microsoft-com:mac:vml" xmlns:o="urn:schemas-microsoft-com:office:office" xmlns:r="http://schemas.openxmlformats.org/officeDocument/2006/relationships" xmlns:m="http://schemas.openxmlformats.org/officeDocument/2006/math" xmlns:v="urn:schemas-microsoft-com:vml" xmlns:wp14="http://schemas.microsoft.com/office/word/2010/wordprocessingDrawing" xmlns:wp="http://schemas.openxmlformats.org/drawingml/2006/wordprocessingDrawing" xmlns:w10="urn:schemas-microsoft-com:office:word" xmlns:w="http://schemas.openxmlformats.org/wordprocessingml/2006/main" xmlns:w14="http://schemas.microsoft.com/office/word/2010/wordml" xmlns:w15="http://schemas.microsoft.com/office/word/2012/wordml" xmlns:wpg="http://schemas.microsoft.com/office/word/2010/wordprocessingGroup" xmlns:wpi="http://schemas.microsoft.com/office/word/2010/wordprocessingInk" xmlns:wne="http://schemas.microsoft.com/office/word/2006/wordml" xmlns:wps="http://schemas.microsoft.com/office/word/2010/wordprocessingShape" mc:Ignorable="w14 w15 wp14">
   <w:footnote w:type="separator" w:id="-1">
     <w:p>
       <w:r>
@@ -1296,7 +1624,7 @@
 </file>
 
 <file path=word/header1.xml><?xml version="1.0" encoding="utf-8"?>
-<w:hdr xmlns:wpc="http://schemas.microsoft.com/office/word/2010/wordprocessingCanvas" xmlns:cx="http://schemas.microsoft.com/office/drawing/2014/chartex" xmlns:cx1="http://schemas.microsoft.com/office/drawing/2015/9/8/chartex" xmlns:cx2="http://schemas.microsoft.com/office/drawing/2015/10/21/chartex" xmlns:cx3="http://schemas.microsoft.com/office/drawing/2016/5/9/chartex" xmlns:cx4="http://schemas.microsoft.com/office/drawing/2016/5/10/chartex" xmlns:cx5="http://schemas.microsoft.com/office/drawing/2016/5/11/chartex" xmlns:mc="http://schemas.openxmlformats.org/markup-compatibility/2006" xmlns:o="urn:schemas-microsoft-com:office:office" xmlns:r="http://schemas.openxmlformats.org/officeDocument/2006/relationships" xmlns:m="http://schemas.openxmlformats.org/officeDocument/2006/math" xmlns:v="urn:schemas-microsoft-com:vml" xmlns:wp14="http://schemas.microsoft.com/office/word/2010/wordprocessingDrawing" xmlns:wp="http://schemas.openxmlformats.org/drawingml/2006/wordprocessingDrawing" xmlns:w10="urn:schemas-microsoft-com:office:word" xmlns:w="http://schemas.openxmlformats.org/wordprocessingml/2006/main" xmlns:w14="http://schemas.microsoft.com/office/word/2010/wordml" xmlns:w15="http://schemas.microsoft.com/office/word/2012/wordml" xmlns:w16se="http://schemas.microsoft.com/office/word/2015/wordml/symex" xmlns:wpg="http://schemas.microsoft.com/office/word/2010/wordprocessingGroup" xmlns:wpi="http://schemas.microsoft.com/office/word/2010/wordprocessingInk" xmlns:wne="http://schemas.microsoft.com/office/word/2006/wordml" xmlns:wps="http://schemas.microsoft.com/office/word/2010/wordprocessingShape" mc:Ignorable="w14 w15 w16se wp14">
+<w:hdr xmlns:wpc="http://schemas.microsoft.com/office/word/2010/wordprocessingCanvas" xmlns:mo="http://schemas.microsoft.com/office/mac/office/2008/main" xmlns:mc="http://schemas.openxmlformats.org/markup-compatibility/2006" xmlns:mv="urn:schemas-microsoft-com:mac:vml" xmlns:o="urn:schemas-microsoft-com:office:office" xmlns:r="http://schemas.openxmlformats.org/officeDocument/2006/relationships" xmlns:m="http://schemas.openxmlformats.org/officeDocument/2006/math" xmlns:v="urn:schemas-microsoft-com:vml" xmlns:wp14="http://schemas.microsoft.com/office/word/2010/wordprocessingDrawing" xmlns:wp="http://schemas.openxmlformats.org/drawingml/2006/wordprocessingDrawing" xmlns:w10="urn:schemas-microsoft-com:office:word" xmlns:w="http://schemas.openxmlformats.org/wordprocessingml/2006/main" xmlns:w14="http://schemas.microsoft.com/office/word/2010/wordml" xmlns:w15="http://schemas.microsoft.com/office/word/2012/wordml" xmlns:wpg="http://schemas.microsoft.com/office/word/2010/wordprocessingGroup" xmlns:wpi="http://schemas.microsoft.com/office/word/2010/wordprocessingInk" xmlns:wne="http://schemas.microsoft.com/office/word/2006/wordml" xmlns:wps="http://schemas.microsoft.com/office/word/2010/wordprocessingShape" mc:Ignorable="w14 w15 wp14">
   <w:p>
     <w:pPr>
       <w:pStyle w:val="Header"/>
@@ -1310,7 +1638,15 @@
       <w:pStyle w:val="Header"/>
     </w:pPr>
     <w:r>
-      <w:t>Gabriel Chootong 260 637 105</w:t>
+      <w:t xml:space="preserve">Gabriel </w:t>
+    </w:r>
+    <w:proofErr w:type="spellStart"/>
+    <w:r>
+      <w:t>Chootong</w:t>
+    </w:r>
+    <w:proofErr w:type="spellEnd"/>
+    <w:r>
+      <w:t xml:space="preserve"> 260 637 105</w:t>
     </w:r>
   </w:p>
   <w:p>
@@ -1330,7 +1666,7 @@
 </file>
 
 <file path=word/header2.xml><?xml version="1.0" encoding="utf-8"?>
-<w:hdr xmlns:wpc="http://schemas.microsoft.com/office/word/2010/wordprocessingCanvas" xmlns:cx="http://schemas.microsoft.com/office/drawing/2014/chartex" xmlns:cx1="http://schemas.microsoft.com/office/drawing/2015/9/8/chartex" xmlns:cx2="http://schemas.microsoft.com/office/drawing/2015/10/21/chartex" xmlns:cx3="http://schemas.microsoft.com/office/drawing/2016/5/9/chartex" xmlns:cx4="http://schemas.microsoft.com/office/drawing/2016/5/10/chartex" xmlns:cx5="http://schemas.microsoft.com/office/drawing/2016/5/11/chartex" xmlns:mc="http://schemas.openxmlformats.org/markup-compatibility/2006" xmlns:o="urn:schemas-microsoft-com:office:office" xmlns:r="http://schemas.openxmlformats.org/officeDocument/2006/relationships" xmlns:m="http://schemas.openxmlformats.org/officeDocument/2006/math" xmlns:v="urn:schemas-microsoft-com:vml" xmlns:wp14="http://schemas.microsoft.com/office/word/2010/wordprocessingDrawing" xmlns:wp="http://schemas.openxmlformats.org/drawingml/2006/wordprocessingDrawing" xmlns:w10="urn:schemas-microsoft-com:office:word" xmlns:w="http://schemas.openxmlformats.org/wordprocessingml/2006/main" xmlns:w14="http://schemas.microsoft.com/office/word/2010/wordml" xmlns:w15="http://schemas.microsoft.com/office/word/2012/wordml" xmlns:w16se="http://schemas.microsoft.com/office/word/2015/wordml/symex" xmlns:wpg="http://schemas.microsoft.com/office/word/2010/wordprocessingGroup" xmlns:wpi="http://schemas.microsoft.com/office/word/2010/wordprocessingInk" xmlns:wne="http://schemas.microsoft.com/office/word/2006/wordml" xmlns:wps="http://schemas.microsoft.com/office/word/2010/wordprocessingShape" mc:Ignorable="w14 w15 w16se wp14">
+<w:hdr xmlns:wpc="http://schemas.microsoft.com/office/word/2010/wordprocessingCanvas" xmlns:mo="http://schemas.microsoft.com/office/mac/office/2008/main" xmlns:mc="http://schemas.openxmlformats.org/markup-compatibility/2006" xmlns:mv="urn:schemas-microsoft-com:mac:vml" xmlns:o="urn:schemas-microsoft-com:office:office" xmlns:r="http://schemas.openxmlformats.org/officeDocument/2006/relationships" xmlns:m="http://schemas.openxmlformats.org/officeDocument/2006/math" xmlns:v="urn:schemas-microsoft-com:vml" xmlns:wp14="http://schemas.microsoft.com/office/word/2010/wordprocessingDrawing" xmlns:wp="http://schemas.openxmlformats.org/drawingml/2006/wordprocessingDrawing" xmlns:w10="urn:schemas-microsoft-com:office:word" xmlns:w="http://schemas.openxmlformats.org/wordprocessingml/2006/main" xmlns:w14="http://schemas.microsoft.com/office/word/2010/wordml" xmlns:w15="http://schemas.microsoft.com/office/word/2012/wordml" xmlns:wpg="http://schemas.microsoft.com/office/word/2010/wordprocessingGroup" xmlns:wpi="http://schemas.microsoft.com/office/word/2010/wordprocessingInk" xmlns:wne="http://schemas.microsoft.com/office/word/2006/wordml" xmlns:wps="http://schemas.microsoft.com/office/word/2010/wordprocessingShape" mc:Ignorable="w14 w15 wp14">
   <w:p>
     <w:pPr>
       <w:pStyle w:val="Header"/>
@@ -1340,8 +1676,8 @@
 </file>
 
 <file path=word/numbering.xml><?xml version="1.0" encoding="utf-8"?>
-<w:numbering xmlns:wpc="http://schemas.microsoft.com/office/word/2010/wordprocessingCanvas" xmlns:cx="http://schemas.microsoft.com/office/drawing/2014/chartex" xmlns:cx1="http://schemas.microsoft.com/office/drawing/2015/9/8/chartex" xmlns:cx2="http://schemas.microsoft.com/office/drawing/2015/10/21/chartex" xmlns:cx3="http://schemas.microsoft.com/office/drawing/2016/5/9/chartex" xmlns:cx4="http://schemas.microsoft.com/office/drawing/2016/5/10/chartex" xmlns:cx5="http://schemas.microsoft.com/office/drawing/2016/5/11/chartex" xmlns:mc="http://schemas.openxmlformats.org/markup-compatibility/2006" xmlns:o="urn:schemas-microsoft-com:office:office" xmlns:r="http://schemas.openxmlformats.org/officeDocument/2006/relationships" xmlns:m="http://schemas.openxmlformats.org/officeDocument/2006/math" xmlns:v="urn:schemas-microsoft-com:vml" xmlns:wp14="http://schemas.microsoft.com/office/word/2010/wordprocessingDrawing" xmlns:wp="http://schemas.openxmlformats.org/drawingml/2006/wordprocessingDrawing" xmlns:w10="urn:schemas-microsoft-com:office:word" xmlns:w="http://schemas.openxmlformats.org/wordprocessingml/2006/main" xmlns:w14="http://schemas.microsoft.com/office/word/2010/wordml" xmlns:w15="http://schemas.microsoft.com/office/word/2012/wordml" xmlns:w16se="http://schemas.microsoft.com/office/word/2015/wordml/symex" xmlns:wpg="http://schemas.microsoft.com/office/word/2010/wordprocessingGroup" xmlns:wpi="http://schemas.microsoft.com/office/word/2010/wordprocessingInk" xmlns:wne="http://schemas.microsoft.com/office/word/2006/wordml" xmlns:wps="http://schemas.microsoft.com/office/word/2010/wordprocessingShape" mc:Ignorable="w14 w15 w16se wp14">
-  <w:abstractNum w:abstractNumId="0" w15:restartNumberingAfterBreak="0">
+<w:numbering xmlns:wpc="http://schemas.microsoft.com/office/word/2010/wordprocessingCanvas" xmlns:mo="http://schemas.microsoft.com/office/mac/office/2008/main" xmlns:mc="http://schemas.openxmlformats.org/markup-compatibility/2006" xmlns:mv="urn:schemas-microsoft-com:mac:vml" xmlns:o="urn:schemas-microsoft-com:office:office" xmlns:r="http://schemas.openxmlformats.org/officeDocument/2006/relationships" xmlns:m="http://schemas.openxmlformats.org/officeDocument/2006/math" xmlns:v="urn:schemas-microsoft-com:vml" xmlns:wp14="http://schemas.microsoft.com/office/word/2010/wordprocessingDrawing" xmlns:wp="http://schemas.openxmlformats.org/drawingml/2006/wordprocessingDrawing" xmlns:w10="urn:schemas-microsoft-com:office:word" xmlns:w="http://schemas.openxmlformats.org/wordprocessingml/2006/main" xmlns:w14="http://schemas.microsoft.com/office/word/2010/wordml" xmlns:w15="http://schemas.microsoft.com/office/word/2012/wordml" xmlns:wpg="http://schemas.microsoft.com/office/word/2010/wordprocessingGroup" xmlns:wpi="http://schemas.microsoft.com/office/word/2010/wordprocessingInk" xmlns:wne="http://schemas.microsoft.com/office/word/2006/wordml" xmlns:wps="http://schemas.microsoft.com/office/word/2010/wordprocessingShape" mc:Ignorable="w14 w15 wp14">
+  <w:abstractNum w:abstractNumId="0">
     <w:nsid w:val="02146BEA"/>
     <w:multiLevelType w:val="hybridMultilevel"/>
     <w:tmpl w:val="2F2867D0"/>
@@ -1453,7 +1789,7 @@
       </w:rPr>
     </w:lvl>
   </w:abstractNum>
-  <w:abstractNum w:abstractNumId="1" w15:restartNumberingAfterBreak="0">
+  <w:abstractNum w:abstractNumId="1">
     <w:nsid w:val="6CDB6D90"/>
     <w:multiLevelType w:val="hybridMultilevel"/>
     <w:tmpl w:val="12B63008"/>
@@ -1566,7 +1902,7 @@
       </w:rPr>
     </w:lvl>
   </w:abstractNum>
-  <w:abstractNum w:abstractNumId="2" w15:restartNumberingAfterBreak="0">
+  <w:abstractNum w:abstractNumId="2">
     <w:nsid w:val="7D7F3A94"/>
     <w:multiLevelType w:val="multilevel"/>
     <w:tmpl w:val="F8F8E5BC"/>
@@ -1691,8 +2027,16 @@
 </w:numbering>
 </file>
 
+<file path=word/people.xml><?xml version="1.0" encoding="utf-8"?>
+<w15:people xmlns:wpc="http://schemas.microsoft.com/office/word/2010/wordprocessingCanvas" xmlns:mo="http://schemas.microsoft.com/office/mac/office/2008/main" xmlns:mc="http://schemas.openxmlformats.org/markup-compatibility/2006" xmlns:mv="urn:schemas-microsoft-com:mac:vml" xmlns:o="urn:schemas-microsoft-com:office:office" xmlns:r="http://schemas.openxmlformats.org/officeDocument/2006/relationships" xmlns:m="http://schemas.openxmlformats.org/officeDocument/2006/math" xmlns:v="urn:schemas-microsoft-com:vml" xmlns:wp14="http://schemas.microsoft.com/office/word/2010/wordprocessingDrawing" xmlns:wp="http://schemas.openxmlformats.org/drawingml/2006/wordprocessingDrawing" xmlns:w10="urn:schemas-microsoft-com:office:word" xmlns:w="http://schemas.openxmlformats.org/wordprocessingml/2006/main" xmlns:w14="http://schemas.microsoft.com/office/word/2010/wordml" xmlns:w15="http://schemas.microsoft.com/office/word/2012/wordml" xmlns:wpg="http://schemas.microsoft.com/office/word/2010/wordprocessingGroup" xmlns:wpi="http://schemas.microsoft.com/office/word/2010/wordprocessingInk" xmlns:wne="http://schemas.microsoft.com/office/word/2006/wordml" xmlns:wps="http://schemas.microsoft.com/office/word/2010/wordprocessingShape" mc:Ignorable="w14 w15 wp14">
+  <w15:person w15:author="Sean Stappas">
+    <w15:presenceInfo w15:providerId="None" w15:userId="Sean Stappas"/>
+  </w15:person>
+</w15:people>
+</file>
+
 <file path=word/styles.xml><?xml version="1.0" encoding="utf-8"?>
-<w:styles xmlns:mc="http://schemas.openxmlformats.org/markup-compatibility/2006" xmlns:r="http://schemas.openxmlformats.org/officeDocument/2006/relationships" xmlns:w="http://schemas.openxmlformats.org/wordprocessingml/2006/main" xmlns:w14="http://schemas.microsoft.com/office/word/2010/wordml" xmlns:w15="http://schemas.microsoft.com/office/word/2012/wordml" xmlns:w16se="http://schemas.microsoft.com/office/word/2015/wordml/symex" mc:Ignorable="w14 w15 w16se">
+<w:styles xmlns:mc="http://schemas.openxmlformats.org/markup-compatibility/2006" xmlns:r="http://schemas.openxmlformats.org/officeDocument/2006/relationships" xmlns:w="http://schemas.openxmlformats.org/wordprocessingml/2006/main" xmlns:w14="http://schemas.microsoft.com/office/word/2010/wordml" xmlns:w15="http://schemas.microsoft.com/office/word/2012/wordml" mc:Ignorable="w14 w15">
   <w:docDefaults>
     <w:rPrDefault>
       <w:rPr>
@@ -1708,7 +2052,7 @@
       </w:pPr>
     </w:pPrDefault>
   </w:docDefaults>
-  <w:latentStyles w:defLockedState="0" w:defUIPriority="99" w:defSemiHidden="0" w:defUnhideWhenUsed="0" w:defQFormat="0" w:count="374">
+  <w:latentStyles w:defLockedState="0" w:defUIPriority="99" w:defSemiHidden="0" w:defUnhideWhenUsed="0" w:defQFormat="0" w:count="380">
     <w:lsdException w:name="Normal" w:uiPriority="0" w:qFormat="1"/>
     <w:lsdException w:name="heading 1" w:uiPriority="9" w:qFormat="1"/>
     <w:lsdException w:name="heading 2" w:semiHidden="1" w:uiPriority="9" w:unhideWhenUsed="1" w:qFormat="1"/>
@@ -2214,6 +2558,7 @@
       <w:spacing w:after="0" w:line="240" w:lineRule="auto"/>
     </w:pPr>
     <w:tblPr>
+      <w:tblInd w:w="0" w:type="dxa"/>
       <w:tblBorders>
         <w:top w:val="single" w:sz="4" w:space="0" w:color="auto"/>
         <w:left w:val="single" w:sz="4" w:space="0" w:color="auto"/>
@@ -2222,7 +2567,114 @@
         <w:insideH w:val="single" w:sz="4" w:space="0" w:color="auto"/>
         <w:insideV w:val="single" w:sz="4" w:space="0" w:color="auto"/>
       </w:tblBorders>
+      <w:tblCellMar>
+        <w:top w:w="0" w:type="dxa"/>
+        <w:left w:w="108" w:type="dxa"/>
+        <w:bottom w:w="0" w:type="dxa"/>
+        <w:right w:w="108" w:type="dxa"/>
+      </w:tblCellMar>
     </w:tblPr>
+  </w:style>
+  <w:style w:type="character" w:styleId="CommentReference">
+    <w:name w:val="annotation reference"/>
+    <w:basedOn w:val="DefaultParagraphFont"/>
+    <w:uiPriority w:val="99"/>
+    <w:semiHidden/>
+    <w:unhideWhenUsed/>
+    <w:rsid w:val="00623C3E"/>
+    <w:rPr>
+      <w:sz w:val="18"/>
+      <w:szCs w:val="18"/>
+    </w:rPr>
+  </w:style>
+  <w:style w:type="paragraph" w:styleId="CommentText">
+    <w:name w:val="annotation text"/>
+    <w:basedOn w:val="Normal"/>
+    <w:link w:val="CommentTextChar"/>
+    <w:uiPriority w:val="99"/>
+    <w:semiHidden/>
+    <w:unhideWhenUsed/>
+    <w:rsid w:val="00623C3E"/>
+    <w:pPr>
+      <w:spacing w:line="240" w:lineRule="auto"/>
+    </w:pPr>
+    <w:rPr>
+      <w:sz w:val="24"/>
+      <w:szCs w:val="24"/>
+    </w:rPr>
+  </w:style>
+  <w:style w:type="character" w:customStyle="1" w:styleId="CommentTextChar">
+    <w:name w:val="Comment Text Char"/>
+    <w:basedOn w:val="DefaultParagraphFont"/>
+    <w:link w:val="CommentText"/>
+    <w:uiPriority w:val="99"/>
+    <w:semiHidden/>
+    <w:rsid w:val="00623C3E"/>
+    <w:rPr>
+      <w:rFonts w:ascii="Times New Roman" w:eastAsia="Times New Roman" w:hAnsi="Times New Roman" w:cs="Times New Roman"/>
+      <w:sz w:val="24"/>
+      <w:szCs w:val="24"/>
+    </w:rPr>
+  </w:style>
+  <w:style w:type="paragraph" w:styleId="CommentSubject">
+    <w:name w:val="annotation subject"/>
+    <w:basedOn w:val="CommentText"/>
+    <w:next w:val="CommentText"/>
+    <w:link w:val="CommentSubjectChar"/>
+    <w:uiPriority w:val="99"/>
+    <w:semiHidden/>
+    <w:unhideWhenUsed/>
+    <w:rsid w:val="00623C3E"/>
+    <w:rPr>
+      <w:b/>
+      <w:bCs/>
+      <w:sz w:val="20"/>
+      <w:szCs w:val="20"/>
+    </w:rPr>
+  </w:style>
+  <w:style w:type="character" w:customStyle="1" w:styleId="CommentSubjectChar">
+    <w:name w:val="Comment Subject Char"/>
+    <w:basedOn w:val="CommentTextChar"/>
+    <w:link w:val="CommentSubject"/>
+    <w:uiPriority w:val="99"/>
+    <w:semiHidden/>
+    <w:rsid w:val="00623C3E"/>
+    <w:rPr>
+      <w:rFonts w:ascii="Times New Roman" w:eastAsia="Times New Roman" w:hAnsi="Times New Roman" w:cs="Times New Roman"/>
+      <w:b/>
+      <w:bCs/>
+      <w:sz w:val="20"/>
+      <w:szCs w:val="20"/>
+    </w:rPr>
+  </w:style>
+  <w:style w:type="paragraph" w:styleId="BalloonText">
+    <w:name w:val="Balloon Text"/>
+    <w:basedOn w:val="Normal"/>
+    <w:link w:val="BalloonTextChar"/>
+    <w:uiPriority w:val="99"/>
+    <w:semiHidden/>
+    <w:unhideWhenUsed/>
+    <w:rsid w:val="00623C3E"/>
+    <w:pPr>
+      <w:spacing w:after="0" w:line="240" w:lineRule="auto"/>
+    </w:pPr>
+    <w:rPr>
+      <w:sz w:val="18"/>
+      <w:szCs w:val="18"/>
+    </w:rPr>
+  </w:style>
+  <w:style w:type="character" w:customStyle="1" w:styleId="BalloonTextChar">
+    <w:name w:val="Balloon Text Char"/>
+    <w:basedOn w:val="DefaultParagraphFont"/>
+    <w:link w:val="BalloonText"/>
+    <w:uiPriority w:val="99"/>
+    <w:semiHidden/>
+    <w:rsid w:val="00623C3E"/>
+    <w:rPr>
+      <w:rFonts w:ascii="Times New Roman" w:eastAsia="Times New Roman" w:hAnsi="Times New Roman" w:cs="Times New Roman"/>
+      <w:sz w:val="18"/>
+      <w:szCs w:val="18"/>
+    </w:rPr>
   </w:style>
 </w:styles>
 </file>
@@ -2493,7 +2945,7 @@
 </file>
 
 <file path=customXml/itemProps1.xml><?xml version="1.0" encoding="utf-8"?>
-<ds:datastoreItem xmlns:ds="http://schemas.openxmlformats.org/officeDocument/2006/customXml" ds:itemID="{69CFD6D0-6098-4D6D-8F80-F9EC24A36F16}">
+<ds:datastoreItem xmlns:ds="http://schemas.openxmlformats.org/officeDocument/2006/customXml" ds:itemID="{4AECD8ED-40E4-2C46-803D-5D26D35ECFA0}">
   <ds:schemaRefs>
     <ds:schemaRef ds:uri="http://schemas.openxmlformats.org/officeDocument/2006/bibliography"/>
   </ds:schemaRefs>

</xml_diff>

<commit_message>
Cleaned up some files
</commit_message>
<xml_diff>
--- a/Lab 2/Report/Lab 2.docx
+++ b/Lab 2/Report/Lab 2.docx
@@ -64,15 +64,7 @@
         </w:numPr>
       </w:pPr>
       <w:r>
-        <w:t xml:space="preserve">Provide a </w:t>
-      </w:r>
-      <w:proofErr w:type="spellStart"/>
-      <w:r>
-        <w:t>pinout</w:t>
-      </w:r>
-      <w:proofErr w:type="spellEnd"/>
-      <w:r>
-        <w:t xml:space="preserve"> or symbol diagram.</w:t>
+        <w:t>Provide a pinout or symbol diagram.</w:t>
       </w:r>
     </w:p>
     <w:p>
@@ -98,19 +90,45 @@
         <w:t xml:space="preserve">"ASCII_CODE" </w:t>
       </w:r>
       <w:r>
-        <w:t xml:space="preserve">is a 7-bit ASCII code. The circuit encodes all numbers as well as upper and lower case letters into their corresponding ASCII code. Figure X shows a </w:t>
-      </w:r>
-      <w:proofErr w:type="spellStart"/>
-      <w:r>
-        <w:t>pinout</w:t>
-      </w:r>
-      <w:proofErr w:type="spellEnd"/>
-      <w:r>
-        <w:t xml:space="preserve"> diagram of the circuit.</w:t>
-      </w:r>
-    </w:p>
-    <w:p>
-      <w:pPr>
+        <w:t xml:space="preserve">is a 7-bit ASCII code. The circuit encodes all numbers as well as upper and lower case letters into their corresponding ASCII code. </w:t>
+      </w:r>
+      <w:r>
+        <w:fldChar w:fldCharType="begin"/>
+      </w:r>
+      <w:r>
+        <w:instrText xml:space="preserve"> REF _Ref464644956 \h </w:instrText>
+      </w:r>
+      <w:r>
+        <w:fldChar w:fldCharType="separate"/>
+      </w:r>
+      <w:r>
+        <w:t xml:space="preserve">Figure </w:t>
+      </w:r>
+      <w:r>
+        <w:rPr>
+          <w:noProof/>
+        </w:rPr>
+        <w:t>1</w:t>
+      </w:r>
+      <w:r>
+        <w:fldChar w:fldCharType="end"/>
+      </w:r>
+      <w:r>
+        <w:t xml:space="preserve"> </w:t>
+      </w:r>
+      <w:r>
+        <w:t>shows a pin</w:t>
+      </w:r>
+      <w:r>
+        <w:t>-</w:t>
+      </w:r>
+      <w:r>
+        <w:t>out diagram of the circuit.</w:t>
+      </w:r>
+    </w:p>
+    <w:p>
+      <w:pPr>
+        <w:keepNext/>
         <w:jc w:val="center"/>
       </w:pPr>
       <w:r>
@@ -163,49 +181,25 @@
     </w:p>
     <w:p>
       <w:pPr>
+        <w:pStyle w:val="Caption"/>
         <w:jc w:val="center"/>
       </w:pPr>
-      <w:r>
-        <w:rPr>
-          <w:i/>
-          <w:iCs/>
-        </w:rPr>
+      <w:bookmarkStart w:id="0" w:name="_Ref464644956"/>
+      <w:r>
         <w:t xml:space="preserve">Figure </w:t>
       </w:r>
-      <w:proofErr w:type="gramStart"/>
-      <w:r>
-        <w:rPr>
-          <w:i/>
-          <w:iCs/>
-        </w:rPr>
-        <w:t>X :</w:t>
-      </w:r>
-      <w:proofErr w:type="gramEnd"/>
-      <w:r>
-        <w:rPr>
-          <w:i/>
-          <w:iCs/>
-        </w:rPr>
-        <w:t xml:space="preserve"> </w:t>
-      </w:r>
-      <w:proofErr w:type="spellStart"/>
-      <w:r>
-        <w:rPr>
-          <w:i/>
-          <w:iCs/>
-        </w:rPr>
-        <w:t>Pinout</w:t>
-      </w:r>
-      <w:proofErr w:type="spellEnd"/>
-      <w:r>
-        <w:rPr>
-          <w:i/>
-          <w:iCs/>
-        </w:rPr>
-        <w:t xml:space="preserve"> Diagram of g30_keyboard_encoder Circuit</w:t>
-      </w:r>
-      <w:bookmarkStart w:id="0" w:name="_GoBack"/>
+      <w:fldSimple w:instr=" SEQ Figure \* ARABIC ">
+        <w:r>
+          <w:rPr>
+            <w:noProof/>
+          </w:rPr>
+          <w:t>1</w:t>
+        </w:r>
+      </w:fldSimple>
       <w:bookmarkEnd w:id="0"/>
+      <w:r>
+        <w:t>. Pin-out Diagram of g30_keyboard_encoder Circuit.</w:t>
+      </w:r>
     </w:p>
     <w:p>
       <w:pPr>
@@ -219,37 +213,35 @@
       <w:r>
         <w:t>In order to encode the signal into its corresponding ASCII value, the circuit uses a 64-</w:t>
       </w:r>
-      <w:proofErr w:type="gramStart"/>
-      <w:r>
-        <w:t>6 bit</w:t>
-      </w:r>
-      <w:proofErr w:type="gramEnd"/>
-      <w:r>
-        <w:t xml:space="preserve"> encoder. This 64-6 encoder is composed of four 16-4 bit encoders, and outputs the index number of the lowest significant bit of a 64-bit signal that is set to high. This component is therefore instantiated in the architecture of the circuit's VHDL code. Since each index value corresponds to a specific character, the circuit is programmed to output a specific 7-bit ASCII code depending on which bit is set to high.</w:t>
+      <w:r>
+        <w:t>6</w:t>
+      </w:r>
+      <w:r>
+        <w:t xml:space="preserve"> encoder. This 64-6 e</w:t>
+      </w:r>
+      <w:r>
+        <w:t xml:space="preserve">ncoder is composed of four 16-4 </w:t>
+      </w:r>
+      <w:bookmarkStart w:id="1" w:name="_GoBack"/>
+      <w:bookmarkEnd w:id="1"/>
+      <w:r>
+        <w:t>encoders, and outputs the index number of the lowest significant bit of a 64-bit signal that is set to high. This component is therefore instantiated in the architecture of the circuit's VHDL code. Since each index value corresponds to a specific character, the circuit is programmed to output a specific 7-bit ASCII code depending on which bit is set to high.</w:t>
       </w:r>
     </w:p>
     <w:p>
       <w:pPr>
         <w:ind w:firstLine="720"/>
       </w:pPr>
-      <w:commentRangeStart w:id="1"/>
-      <w:r>
-        <w:t xml:space="preserve">In order to test the circuit, a test bench that generates every possible output value was designed. It uses a for-loop to set each bit of the "KEYS" signal to high one at a time. It is designed to wait for 10 ns in every iteration to make it possible to observe the output. Then, some random bit values are set to high in order to test for </w:t>
-      </w:r>
-      <w:proofErr w:type="spellStart"/>
-      <w:r>
-        <w:t>aleatory</w:t>
-      </w:r>
-      <w:proofErr w:type="spellEnd"/>
-      <w:r>
-        <w:t xml:space="preserve"> behavior.  </w:t>
-      </w:r>
-      <w:commentRangeEnd w:id="1"/>
+      <w:commentRangeStart w:id="2"/>
+      <w:r>
+        <w:t xml:space="preserve">In order to test the circuit, a test bench that generates every possible output value was designed. It uses a for-loop to set each bit of the "KEYS" signal to high one at a time. It is designed to wait for 10 ns in every iteration to make it possible to observe the output. Then, some random bit values are set to high in order to test for aleatory behavior.  </w:t>
+      </w:r>
+      <w:commentRangeEnd w:id="2"/>
       <w:r>
         <w:rPr>
           <w:rStyle w:val="CommentReference"/>
         </w:rPr>
-        <w:commentReference w:id="1"/>
+        <w:commentReference w:id="2"/>
       </w:r>
     </w:p>
     <w:p>
@@ -310,8 +302,8 @@
         <w:pStyle w:val="Caption"/>
         <w:jc w:val="center"/>
       </w:pPr>
-      <w:bookmarkStart w:id="2" w:name="_Ref464214715"/>
-      <w:bookmarkStart w:id="3" w:name="_Ref464214710"/>
+      <w:bookmarkStart w:id="3" w:name="_Ref464214715"/>
+      <w:bookmarkStart w:id="4" w:name="_Ref464214710"/>
       <w:r>
         <w:t xml:space="preserve">Figure </w:t>
       </w:r>
@@ -328,16 +320,16 @@
         <w:rPr>
           <w:noProof/>
         </w:rPr>
-        <w:t>1</w:t>
+        <w:t>2</w:t>
       </w:r>
       <w:r>
         <w:fldChar w:fldCharType="end"/>
       </w:r>
-      <w:bookmarkEnd w:id="2"/>
+      <w:bookmarkEnd w:id="3"/>
       <w:r>
         <w:t>. 7-Bit ASCII Table.</w:t>
       </w:r>
-      <w:bookmarkEnd w:id="3"/>
+      <w:bookmarkEnd w:id="4"/>
       <w:r>
         <w:t xml:space="preserve"> </w:t>
       </w:r>
@@ -397,7 +389,7 @@
         <w:rPr>
           <w:noProof/>
         </w:rPr>
-        <w:t>1</w:t>
+        <w:t>2</w:t>
       </w:r>
       <w:r>
         <w:fldChar w:fldCharType="end"/>
@@ -537,8 +529,8 @@
         <w:pStyle w:val="Caption"/>
         <w:keepNext/>
       </w:pPr>
-      <w:bookmarkStart w:id="4" w:name="_Ref464216585"/>
-      <w:bookmarkStart w:id="5" w:name="_Ref464216838"/>
+      <w:bookmarkStart w:id="5" w:name="_Ref464216585"/>
+      <w:bookmarkStart w:id="6" w:name="_Ref464216838"/>
       <w:r>
         <w:t xml:space="preserve">Table </w:t>
       </w:r>
@@ -560,11 +552,11 @@
       <w:r>
         <w:fldChar w:fldCharType="end"/>
       </w:r>
-      <w:bookmarkEnd w:id="4"/>
+      <w:bookmarkEnd w:id="5"/>
       <w:r>
         <w:t>. Expected ASCII_CODE to Arbitrary Input</w:t>
       </w:r>
-      <w:bookmarkEnd w:id="5"/>
+      <w:bookmarkEnd w:id="6"/>
     </w:p>
     <w:tbl>
       <w:tblPr>
@@ -866,7 +858,7 @@
         <w:rPr>
           <w:noProof/>
         </w:rPr>
-        <w:t>2</w:t>
+        <w:t>3</w:t>
       </w:r>
       <w:r>
         <w:fldChar w:fldCharType="end"/>
@@ -941,7 +933,7 @@
         <w:rPr>
           <w:noProof/>
         </w:rPr>
-        <w:t>3</w:t>
+        <w:t>4</w:t>
       </w:r>
       <w:r>
         <w:fldChar w:fldCharType="end"/>
@@ -1047,7 +1039,7 @@
         <w:pStyle w:val="Caption"/>
         <w:jc w:val="left"/>
       </w:pPr>
-      <w:bookmarkStart w:id="6" w:name="_Ref464229780"/>
+      <w:bookmarkStart w:id="7" w:name="_Ref464229780"/>
       <w:r>
         <w:t xml:space="preserve">Figure </w:t>
       </w:r>
@@ -1064,12 +1056,12 @@
         <w:rPr>
           <w:noProof/>
         </w:rPr>
-        <w:t>2</w:t>
+        <w:t>3</w:t>
       </w:r>
       <w:r>
         <w:fldChar w:fldCharType="end"/>
       </w:r>
-      <w:bookmarkEnd w:id="6"/>
+      <w:bookmarkEnd w:id="7"/>
       <w:r>
         <w:t>. Valid Input a</w:t>
       </w:r>
@@ -1145,7 +1137,7 @@
         <w:pStyle w:val="Caption"/>
         <w:jc w:val="left"/>
       </w:pPr>
-      <w:bookmarkStart w:id="7" w:name="_Ref464229929"/>
+      <w:bookmarkStart w:id="8" w:name="_Ref464229929"/>
       <w:r>
         <w:t xml:space="preserve">Figure </w:t>
       </w:r>
@@ -1162,12 +1154,12 @@
         <w:rPr>
           <w:noProof/>
         </w:rPr>
-        <w:t>3</w:t>
+        <w:t>4</w:t>
       </w:r>
       <w:r>
         <w:fldChar w:fldCharType="end"/>
       </w:r>
-      <w:bookmarkEnd w:id="7"/>
+      <w:bookmarkEnd w:id="8"/>
       <w:r>
         <w:t>. Arbitrary Input Waveform.</w:t>
       </w:r>
@@ -1196,7 +1188,7 @@
         <w:rPr>
           <w:noProof/>
         </w:rPr>
-        <w:t>4</w:t>
+        <w:t>5</w:t>
       </w:r>
       <w:r>
         <w:fldChar w:fldCharType="end"/>
@@ -1256,19 +1248,32 @@
       <w:pPr>
         <w:pStyle w:val="Caption"/>
       </w:pPr>
-      <w:bookmarkStart w:id="8" w:name="_Ref464304066"/>
+      <w:bookmarkStart w:id="9" w:name="_Ref464304066"/>
       <w:r>
         <w:t xml:space="preserve">Figure </w:t>
       </w:r>
-      <w:fldSimple w:instr=" SEQ Figure \* ARABIC ">
-        <w:r>
-          <w:rPr>
-            <w:noProof/>
-          </w:rPr>
-          <w:t>4</w:t>
-        </w:r>
-      </w:fldSimple>
-      <w:bookmarkEnd w:id="8"/>
+      <w:r>
+        <w:fldChar w:fldCharType="begin"/>
+      </w:r>
+      <w:r>
+        <w:instrText xml:space="preserve"> SEQ Figure \* ARABIC </w:instrText>
+      </w:r>
+      <w:r>
+        <w:fldChar w:fldCharType="separate"/>
+      </w:r>
+      <w:r>
+        <w:rPr>
+          <w:noProof/>
+        </w:rPr>
+        <w:t>5</w:t>
+      </w:r>
+      <w:r>
+        <w:rPr>
+          <w:noProof/>
+        </w:rPr>
+        <w:fldChar w:fldCharType="end"/>
+      </w:r>
+      <w:bookmarkEnd w:id="9"/>
       <w:r>
         <w:t>. Keyboard Encoder Pin Mapping On the Cyclone II EP2C20F484C7.</w:t>
       </w:r>
@@ -1291,7 +1296,7 @@
         <w:rPr>
           <w:noProof/>
         </w:rPr>
-        <w:t>5</w:t>
+        <w:t>6</w:t>
       </w:r>
       <w:r>
         <w:fldChar w:fldCharType="end"/>
@@ -1371,7 +1376,7 @@
         <w:pStyle w:val="Caption"/>
         <w:jc w:val="left"/>
       </w:pPr>
-      <w:bookmarkStart w:id="9" w:name="_Ref464460484"/>
+      <w:bookmarkStart w:id="10" w:name="_Ref464460484"/>
       <w:r>
         <w:t xml:space="preserve">Figure </w:t>
       </w:r>
@@ -1388,12 +1393,12 @@
         <w:rPr>
           <w:noProof/>
         </w:rPr>
-        <w:t>5</w:t>
+        <w:t>6</w:t>
       </w:r>
       <w:r>
         <w:fldChar w:fldCharType="end"/>
       </w:r>
-      <w:bookmarkEnd w:id="9"/>
+      <w:bookmarkEnd w:id="10"/>
       <w:r>
         <w:t>. 7-Segment LED Output.</w:t>
       </w:r>
@@ -1502,7 +1507,7 @@
 
 <file path=word/comments.xml><?xml version="1.0" encoding="utf-8"?>
 <w:comments xmlns:wpc="http://schemas.microsoft.com/office/word/2010/wordprocessingCanvas" xmlns:mo="http://schemas.microsoft.com/office/mac/office/2008/main" xmlns:mc="http://schemas.openxmlformats.org/markup-compatibility/2006" xmlns:mv="urn:schemas-microsoft-com:mac:vml" xmlns:o="urn:schemas-microsoft-com:office:office" xmlns:r="http://schemas.openxmlformats.org/officeDocument/2006/relationships" xmlns:m="http://schemas.openxmlformats.org/officeDocument/2006/math" xmlns:v="urn:schemas-microsoft-com:vml" xmlns:wp14="http://schemas.microsoft.com/office/word/2010/wordprocessingDrawing" xmlns:wp="http://schemas.openxmlformats.org/drawingml/2006/wordprocessingDrawing" xmlns:w10="urn:schemas-microsoft-com:office:word" xmlns:w="http://schemas.openxmlformats.org/wordprocessingml/2006/main" xmlns:w14="http://schemas.microsoft.com/office/word/2010/wordml" xmlns:w15="http://schemas.microsoft.com/office/word/2012/wordml" xmlns:wpg="http://schemas.microsoft.com/office/word/2010/wordprocessingGroup" xmlns:wpi="http://schemas.microsoft.com/office/word/2010/wordprocessingInk" xmlns:wne="http://schemas.microsoft.com/office/word/2006/wordml" xmlns:wps="http://schemas.microsoft.com/office/word/2010/wordprocessingShape" mc:Ignorable="w14 w15 wp14">
-  <w:comment w:id="1" w:author="Sean Stappas" w:date="2016-10-17T09:42:00Z" w:initials="SS">
+  <w:comment w:id="2" w:author="Sean Stappas" w:date="2016-10-17T09:42:00Z" w:initials="SS">
     <w:p>
       <w:pPr>
         <w:pStyle w:val="CommentText"/>
@@ -1638,15 +1643,7 @@
       <w:pStyle w:val="Header"/>
     </w:pPr>
     <w:r>
-      <w:t xml:space="preserve">Gabriel </w:t>
-    </w:r>
-    <w:proofErr w:type="spellStart"/>
-    <w:r>
-      <w:t>Chootong</w:t>
-    </w:r>
-    <w:proofErr w:type="spellEnd"/>
-    <w:r>
-      <w:t xml:space="preserve"> 260 637 105</w:t>
+      <w:t>Gabriel Chootong 260 637 105</w:t>
     </w:r>
   </w:p>
   <w:p>
@@ -2945,7 +2942,7 @@
 </file>
 
 <file path=customXml/itemProps1.xml><?xml version="1.0" encoding="utf-8"?>
-<ds:datastoreItem xmlns:ds="http://schemas.openxmlformats.org/officeDocument/2006/customXml" ds:itemID="{4AECD8ED-40E4-2C46-803D-5D26D35ECFA0}">
+<ds:datastoreItem xmlns:ds="http://schemas.openxmlformats.org/officeDocument/2006/customXml" ds:itemID="{AB247D45-3A32-3343-B7F0-27363A4B9EA3}">
   <ds:schemaRefs>
     <ds:schemaRef ds:uri="http://schemas.openxmlformats.org/officeDocument/2006/bibliography"/>
   </ds:schemaRefs>

</xml_diff>